<commit_message>
update terms and conditions
</commit_message>
<xml_diff>
--- a/attachments/MMPTracking User Agreement.docx
+++ b/attachments/MMPTracking User Agreement.docx
@@ -7,13 +7,13 @@
         <w:pStyle w:val="Title"/>
       </w:pPr>
       <w:r>
-        <w:t xml:space="preserve">Welcome to the </w:t>
-      </w:r>
-      <w:r>
         <w:t xml:space="preserve">Multi-camera Multiple People Tracking </w:t>
       </w:r>
       <w:r>
         <w:t>Dataset</w:t>
+      </w:r>
+      <w:r>
+        <w:t xml:space="preserve"> Terms and Conditions</w:t>
       </w:r>
     </w:p>
     <w:p/>
@@ -46,28 +46,54 @@
             <w:tcW w:w="4555" w:type="dxa"/>
             <w:gridSpan w:val="2"/>
           </w:tcPr>
-          <w:p>
-            <w:r>
+          <w:sdt>
+            <w:sdtPr>
               <w:rPr>
                 <w:rStyle w:val="PlaceholderText"/>
               </w:rPr>
-              <w:t>First Name</w:t>
-            </w:r>
-          </w:p>
+              <w:id w:val="-475999143"/>
+              <w:placeholder>
+                <w:docPart w:val="DefaultPlaceholder_-1854013440"/>
+              </w:placeholder>
+            </w:sdtPr>
+            <w:sdtContent>
+              <w:p>
+                <w:r>
+                  <w:rPr>
+                    <w:rStyle w:val="PlaceholderText"/>
+                  </w:rPr>
+                  <w:t>First Name</w:t>
+                </w:r>
+              </w:p>
+            </w:sdtContent>
+          </w:sdt>
         </w:tc>
         <w:tc>
           <w:tcPr>
             <w:tcW w:w="4953" w:type="dxa"/>
             <w:gridSpan w:val="2"/>
           </w:tcPr>
-          <w:p>
-            <w:r>
+          <w:sdt>
+            <w:sdtPr>
               <w:rPr>
                 <w:rStyle w:val="PlaceholderText"/>
               </w:rPr>
-              <w:t>Last Name</w:t>
-            </w:r>
-          </w:p>
+              <w:id w:val="1121497594"/>
+              <w:placeholder>
+                <w:docPart w:val="DefaultPlaceholder_-1854013440"/>
+              </w:placeholder>
+            </w:sdtPr>
+            <w:sdtContent>
+              <w:p>
+                <w:r>
+                  <w:rPr>
+                    <w:rStyle w:val="PlaceholderText"/>
+                  </w:rPr>
+                  <w:t>Last Name</w:t>
+                </w:r>
+              </w:p>
+            </w:sdtContent>
+          </w:sdt>
         </w:tc>
       </w:tr>
       <w:tr>
@@ -79,14 +105,27 @@
             <w:tcW w:w="9508" w:type="dxa"/>
             <w:gridSpan w:val="4"/>
           </w:tcPr>
-          <w:p>
-            <w:r>
+          <w:sdt>
+            <w:sdtPr>
               <w:rPr>
                 <w:rStyle w:val="PlaceholderText"/>
               </w:rPr>
-              <w:t>Email Address</w:t>
-            </w:r>
-          </w:p>
+              <w:id w:val="-54318695"/>
+              <w:placeholder>
+                <w:docPart w:val="DefaultPlaceholder_-1854013440"/>
+              </w:placeholder>
+            </w:sdtPr>
+            <w:sdtContent>
+              <w:p>
+                <w:r>
+                  <w:rPr>
+                    <w:rStyle w:val="PlaceholderText"/>
+                  </w:rPr>
+                  <w:t>Email Address</w:t>
+                </w:r>
+              </w:p>
+            </w:sdtContent>
+          </w:sdt>
         </w:tc>
       </w:tr>
       <w:tr>
@@ -98,14 +137,27 @@
             <w:tcW w:w="9508" w:type="dxa"/>
             <w:gridSpan w:val="4"/>
           </w:tcPr>
-          <w:p>
-            <w:r>
+          <w:sdt>
+            <w:sdtPr>
               <w:rPr>
                 <w:rStyle w:val="PlaceholderText"/>
               </w:rPr>
-              <w:t>Country</w:t>
-            </w:r>
-          </w:p>
+              <w:id w:val="57835315"/>
+              <w:placeholder>
+                <w:docPart w:val="DefaultPlaceholder_-1854013440"/>
+              </w:placeholder>
+            </w:sdtPr>
+            <w:sdtContent>
+              <w:p>
+                <w:r>
+                  <w:rPr>
+                    <w:rStyle w:val="PlaceholderText"/>
+                  </w:rPr>
+                  <w:t>Country</w:t>
+                </w:r>
+              </w:p>
+            </w:sdtContent>
+          </w:sdt>
         </w:tc>
       </w:tr>
       <w:tr>
@@ -117,14 +169,27 @@
             <w:tcW w:w="9508" w:type="dxa"/>
             <w:gridSpan w:val="4"/>
           </w:tcPr>
-          <w:p>
-            <w:r>
+          <w:sdt>
+            <w:sdtPr>
               <w:rPr>
                 <w:rStyle w:val="PlaceholderText"/>
               </w:rPr>
-              <w:t>Address Line 1</w:t>
-            </w:r>
-          </w:p>
+              <w:id w:val="1328937661"/>
+              <w:placeholder>
+                <w:docPart w:val="DefaultPlaceholder_-1854013440"/>
+              </w:placeholder>
+            </w:sdtPr>
+            <w:sdtContent>
+              <w:p>
+                <w:r>
+                  <w:rPr>
+                    <w:rStyle w:val="PlaceholderText"/>
+                  </w:rPr>
+                  <w:t>Address Line 1</w:t>
+                </w:r>
+              </w:p>
+            </w:sdtContent>
+          </w:sdt>
         </w:tc>
       </w:tr>
       <w:tr>
@@ -136,14 +201,27 @@
             <w:tcW w:w="9508" w:type="dxa"/>
             <w:gridSpan w:val="4"/>
           </w:tcPr>
-          <w:p>
-            <w:r>
+          <w:sdt>
+            <w:sdtPr>
               <w:rPr>
                 <w:rStyle w:val="PlaceholderText"/>
               </w:rPr>
-              <w:t>Address Line 2 (Optional)</w:t>
-            </w:r>
-          </w:p>
+              <w:id w:val="2143692777"/>
+              <w:placeholder>
+                <w:docPart w:val="DefaultPlaceholder_-1854013440"/>
+              </w:placeholder>
+            </w:sdtPr>
+            <w:sdtContent>
+              <w:p>
+                <w:r>
+                  <w:rPr>
+                    <w:rStyle w:val="PlaceholderText"/>
+                  </w:rPr>
+                  <w:t>Address Line 2 (Optional)</w:t>
+                </w:r>
+              </w:p>
+            </w:sdtContent>
+          </w:sdt>
         </w:tc>
       </w:tr>
       <w:tr>
@@ -154,41 +232,80 @@
           <w:tcPr>
             <w:tcW w:w="2833" w:type="dxa"/>
           </w:tcPr>
-          <w:p>
-            <w:r>
+          <w:sdt>
+            <w:sdtPr>
               <w:rPr>
                 <w:rStyle w:val="PlaceholderText"/>
               </w:rPr>
-              <w:t>City</w:t>
-            </w:r>
-          </w:p>
+              <w:id w:val="667526472"/>
+              <w:placeholder>
+                <w:docPart w:val="DefaultPlaceholder_-1854013440"/>
+              </w:placeholder>
+            </w:sdtPr>
+            <w:sdtContent>
+              <w:p>
+                <w:r>
+                  <w:rPr>
+                    <w:rStyle w:val="PlaceholderText"/>
+                  </w:rPr>
+                  <w:t>City</w:t>
+                </w:r>
+              </w:p>
+            </w:sdtContent>
+          </w:sdt>
         </w:tc>
-        <w:tc>
-          <w:tcPr>
-            <w:tcW w:w="3350" w:type="dxa"/>
-            <w:gridSpan w:val="2"/>
-          </w:tcPr>
-          <w:p>
-            <w:r>
-              <w:rPr>
-                <w:rStyle w:val="PlaceholderText"/>
-              </w:rPr>
-              <w:t>State</w:t>
-            </w:r>
-          </w:p>
-        </w:tc>
+        <w:sdt>
+          <w:sdtPr>
+            <w:rPr>
+              <w:rStyle w:val="PlaceholderText"/>
+            </w:rPr>
+            <w:id w:val="-1831283563"/>
+            <w:placeholder>
+              <w:docPart w:val="DefaultPlaceholder_-1854013440"/>
+            </w:placeholder>
+          </w:sdtPr>
+          <w:sdtContent>
+            <w:tc>
+              <w:tcPr>
+                <w:tcW w:w="3350" w:type="dxa"/>
+                <w:gridSpan w:val="2"/>
+              </w:tcPr>
+              <w:p>
+                <w:r>
+                  <w:rPr>
+                    <w:rStyle w:val="PlaceholderText"/>
+                  </w:rPr>
+                  <w:t>State</w:t>
+                </w:r>
+              </w:p>
+            </w:tc>
+          </w:sdtContent>
+        </w:sdt>
         <w:tc>
           <w:tcPr>
             <w:tcW w:w="3325" w:type="dxa"/>
           </w:tcPr>
-          <w:p>
-            <w:r>
+          <w:sdt>
+            <w:sdtPr>
               <w:rPr>
                 <w:rStyle w:val="PlaceholderText"/>
               </w:rPr>
-              <w:t>Zip Code</w:t>
-            </w:r>
-          </w:p>
+              <w:id w:val="580493232"/>
+              <w:placeholder>
+                <w:docPart w:val="DefaultPlaceholder_-1854013440"/>
+              </w:placeholder>
+            </w:sdtPr>
+            <w:sdtContent>
+              <w:p>
+                <w:r>
+                  <w:rPr>
+                    <w:rStyle w:val="PlaceholderText"/>
+                  </w:rPr>
+                  <w:t>Zip Code</w:t>
+                </w:r>
+              </w:p>
+            </w:sdtContent>
+          </w:sdt>
         </w:tc>
       </w:tr>
       <w:tr>
@@ -200,14 +317,27 @@
             <w:tcW w:w="9508" w:type="dxa"/>
             <w:gridSpan w:val="4"/>
           </w:tcPr>
-          <w:p>
-            <w:r>
+          <w:sdt>
+            <w:sdtPr>
               <w:rPr>
                 <w:rStyle w:val="PlaceholderText"/>
               </w:rPr>
-              <w:t>Organization/Affiliation</w:t>
-            </w:r>
-          </w:p>
+              <w:id w:val="-1622688140"/>
+              <w:placeholder>
+                <w:docPart w:val="DefaultPlaceholder_-1854013440"/>
+              </w:placeholder>
+            </w:sdtPr>
+            <w:sdtContent>
+              <w:p>
+                <w:r>
+                  <w:rPr>
+                    <w:rStyle w:val="PlaceholderText"/>
+                  </w:rPr>
+                  <w:t>Organization/Affiliation</w:t>
+                </w:r>
+              </w:p>
+            </w:sdtContent>
+          </w:sdt>
         </w:tc>
       </w:tr>
     </w:tbl>
@@ -237,14 +367,27 @@
           <w:tcPr>
             <w:tcW w:w="9504" w:type="dxa"/>
           </w:tcPr>
-          <w:p>
-            <w:r>
+          <w:sdt>
+            <w:sdtPr>
               <w:rPr>
                 <w:rStyle w:val="PlaceholderText"/>
               </w:rPr>
-              <w:t>Intended Use</w:t>
-            </w:r>
-          </w:p>
+              <w:id w:val="1089273241"/>
+              <w:placeholder>
+                <w:docPart w:val="DefaultPlaceholder_-1854013440"/>
+              </w:placeholder>
+            </w:sdtPr>
+            <w:sdtContent>
+              <w:p>
+                <w:r>
+                  <w:rPr>
+                    <w:rStyle w:val="PlaceholderText"/>
+                  </w:rPr>
+                  <w:t>Intended Use</w:t>
+                </w:r>
+              </w:p>
+            </w:sdtContent>
+          </w:sdt>
         </w:tc>
       </w:tr>
     </w:tbl>
@@ -326,8 +469,13 @@
             </w:r>
           </w:p>
           <w:p>
-            <w:r>
-              <w:t xml:space="preserve">In order to access the </w:t>
+            <w:proofErr w:type="gramStart"/>
+            <w:r>
+              <w:t>In order to</w:t>
+            </w:r>
+            <w:proofErr w:type="gramEnd"/>
+            <w:r>
+              <w:t xml:space="preserve"> access the </w:t>
             </w:r>
             <w:r>
               <w:t xml:space="preserve">Multi-camera </w:t>
@@ -489,7 +637,13 @@
               <w:t>Dataset</w:t>
             </w:r>
             <w:r>
-              <w:t>, including the data and the annotations, to research, develop and improve software, algorithms, machine learning models, techniques and technologies designed to</w:t>
+              <w:t xml:space="preserve">, including the data and the annotations, </w:t>
+            </w:r>
+            <w:r>
+              <w:t xml:space="preserve">for non-commercial, research, or academic purposes only </w:t>
+            </w:r>
+            <w:r>
+              <w:t>to research, develop and improve software, algorithms, machine learning models, techniques and technologies designed to</w:t>
             </w:r>
             <w:r>
               <w:t xml:space="preserve"> train and evaluate </w:t>
@@ -523,10 +677,16 @@
               <w:t>Purpose</w:t>
             </w:r>
             <w:r>
-              <w:t>”); and (</w:t>
-            </w:r>
-            <w:r>
-              <w:t>b</w:t>
+              <w:t>”);</w:t>
+            </w:r>
+            <w:r>
+              <w:t xml:space="preserve"> (b) for analyzing and testing purposes; </w:t>
+            </w:r>
+            <w:r>
+              <w:t xml:space="preserve"> and (</w:t>
+            </w:r>
+            <w:r>
+              <w:t>c</w:t>
             </w:r>
             <w:r>
               <w:t xml:space="preserve">) </w:t>
@@ -544,63 +704,21 @@
               <w:t xml:space="preserve"> of</w:t>
             </w:r>
             <w:r>
-              <w:t xml:space="preserve"> video from the Dataset per Participant research or academic publication related to the Purpose.</w:t>
-            </w:r>
-            <w:r>
-              <w:t xml:space="preserve"> Prior to publishing any publication</w:t>
-            </w:r>
-            <w:r>
-              <w:t xml:space="preserve"> or presentation</w:t>
-            </w:r>
-            <w:r>
-              <w:t xml:space="preserve"> describing your research with the Dataset, you will submit a draft of the publication</w:t>
-            </w:r>
-            <w:r>
-              <w:t xml:space="preserve"> or presentation</w:t>
-            </w:r>
-            <w:r>
-              <w:t xml:space="preserve"> to Microsoft for review</w:t>
-            </w:r>
-            <w:r>
-              <w:t>,</w:t>
-            </w:r>
-            <w:r>
-              <w:t xml:space="preserve"> feedback</w:t>
-            </w:r>
-            <w:r>
-              <w:t>, and approval</w:t>
+              <w:t xml:space="preserve"> video from the Dataset per Participant research or academic publication related to the Purpose</w:t>
             </w:r>
             <w:r>
               <w:t>.</w:t>
             </w:r>
             <w:r>
-              <w:t xml:space="preserve"> Any publication or presentation describing your research with the Dataset must cite to: [</w:t>
-            </w:r>
-            <w:r>
-              <w:rPr>
-                <w:highlight w:val="yellow"/>
-              </w:rPr>
-              <w:t>CITATION</w:t>
-            </w:r>
-            <w:r>
-              <w:t>].</w:t>
-            </w:r>
-            <w:r>
-              <w:t xml:space="preserve"> You shall implement and maintain appropriate technical and organizational data protection and security </w:t>
-            </w:r>
-            <w:commentRangeStart w:id="0"/>
-            <w:r>
-              <w:t>measures</w:t>
-            </w:r>
-            <w:commentRangeEnd w:id="0"/>
-            <w:r>
-              <w:rPr>
-                <w:rStyle w:val="CommentReference"/>
-              </w:rPr>
-              <w:commentReference w:id="0"/>
-            </w:r>
-            <w:r>
-              <w:t xml:space="preserve"> to ensure security of the Dataset, including without limitation the measures necessary to protect against unauthorized or unlawful access, acquisition or use of the Dataset and against accidental loss, destruction or damage of or to the Dataset. </w:t>
+              <w:t xml:space="preserve"> You shall implement and maintain appropriate technical and organizational data protection and security measures to ensure security of the Dataset, including without limitation the measures necessary to protect against unauthorized or unlawful access, acquisition or use of the Dataset and against accidental loss, </w:t>
+            </w:r>
+            <w:proofErr w:type="gramStart"/>
+            <w:r>
+              <w:t>destruction</w:t>
+            </w:r>
+            <w:proofErr w:type="gramEnd"/>
+            <w:r>
+              <w:t xml:space="preserve"> or damage of or to the Dataset. </w:t>
             </w:r>
           </w:p>
           <w:p>
@@ -678,7 +796,15 @@
               <w:t>Microsoft</w:t>
             </w:r>
             <w:r>
-              <w:t xml:space="preserve"> may require Participant to delete all copies of the Dataset (in whole or in part) in Participant’s possession and control. Participant will promptly comply with any and all such requests. Upon </w:t>
+              <w:t xml:space="preserve"> may require Participant to delete all copies of the Dataset (in whole or in part) in Participant’s possession and control. Participant will promptly comply with </w:t>
+            </w:r>
+            <w:proofErr w:type="gramStart"/>
+            <w:r>
+              <w:t>any and all</w:t>
+            </w:r>
+            <w:proofErr w:type="gramEnd"/>
+            <w:r>
+              <w:t xml:space="preserve"> such requests. Upon </w:t>
             </w:r>
             <w:r>
               <w:t>Microsoft</w:t>
@@ -715,9 +841,11 @@
             <w:r>
               <w:t xml:space="preserve">’s sole discretion) that you are or are likely to be in violation of the terms of this Agreement, </w:t>
             </w:r>
+            <w:proofErr w:type="gramStart"/>
             <w:r>
               <w:t>Microsoft</w:t>
             </w:r>
+            <w:proofErr w:type="gramEnd"/>
             <w:r>
               <w:t xml:space="preserve"> or </w:t>
             </w:r>
@@ -753,8 +881,13 @@
               </w:numPr>
             </w:pPr>
             <w:r>
-              <w:t>modify, translate, or create any derivative works based upon the Dataset;</w:t>
-            </w:r>
+              <w:t xml:space="preserve">distribute, copy, disclose, assign, sublicense, embed, host or otherwise transfer the Dataset to any third party, except as described in Section 1(b) </w:t>
+            </w:r>
+            <w:proofErr w:type="gramStart"/>
+            <w:r>
+              <w:t>above;</w:t>
+            </w:r>
+            <w:proofErr w:type="gramEnd"/>
           </w:p>
           <w:p>
             <w:pPr>
@@ -764,8 +897,13 @@
               </w:numPr>
             </w:pPr>
             <w:r>
-              <w:t>distribute, copy, disclose, assign, sublicense, embed, host or otherwise transfer the Dataset to any third party, except as described in Section 1(b) above;</w:t>
-            </w:r>
+              <w:t xml:space="preserve">remove or alter any copyright, trademark or other proprietary notices appearing on or in copies of the </w:t>
+            </w:r>
+            <w:proofErr w:type="gramStart"/>
+            <w:r>
+              <w:t>Dataset;</w:t>
+            </w:r>
+            <w:proofErr w:type="gramEnd"/>
           </w:p>
           <w:p>
             <w:pPr>
@@ -775,8 +913,24 @@
               </w:numPr>
             </w:pPr>
             <w:r>
-              <w:lastRenderedPageBreak/>
-              <w:t>remove or alter any copyright, trademark or other proprietary notices appearing on or in copies of the Dataset;</w:t>
+              <w:t>use Microsoft’s trademarks in a way that suggests publication</w:t>
+            </w:r>
+            <w:r>
+              <w:t>s</w:t>
+            </w:r>
+            <w:r>
+              <w:t xml:space="preserve"> or presentation</w:t>
+            </w:r>
+            <w:r>
+              <w:t xml:space="preserve">s come from or are endorsed by </w:t>
+            </w:r>
+            <w:proofErr w:type="gramStart"/>
+            <w:r>
+              <w:t>Microsoft;</w:t>
+            </w:r>
+            <w:proofErr w:type="gramEnd"/>
+            <w:r>
+              <w:t xml:space="preserve"> </w:t>
             </w:r>
           </w:p>
           <w:p>
@@ -787,17 +941,14 @@
               </w:numPr>
             </w:pPr>
             <w:r>
-              <w:t>use Microsoft’s trademarks in a way that suggests publication</w:t>
-            </w:r>
-            <w:r>
-              <w:t>s</w:t>
-            </w:r>
-            <w:r>
-              <w:t xml:space="preserve"> or presentation</w:t>
-            </w:r>
-            <w:r>
-              <w:t xml:space="preserve">s come from or are endorsed by Microsoft; </w:t>
-            </w:r>
+              <w:lastRenderedPageBreak/>
+              <w:t xml:space="preserve">use the Dataset to measure, detect, predict, or otherwise label the race, ethnicity, age, or gender of </w:t>
+            </w:r>
+            <w:proofErr w:type="gramStart"/>
+            <w:r>
+              <w:t>individuals;</w:t>
+            </w:r>
+            <w:proofErr w:type="gramEnd"/>
           </w:p>
           <w:p>
             <w:pPr>
@@ -807,11 +958,16 @@
               </w:numPr>
             </w:pPr>
             <w:r>
-              <w:t>communicate with the press or public regarding any aspect of this Agreement, or the parties’ relationship under it without Microsoft’s prior written consent</w:t>
+              <w:t xml:space="preserve">use the Dataset to extract or process biometric identifiers or biometric </w:t>
+            </w:r>
+            <w:proofErr w:type="gramStart"/>
+            <w:r>
+              <w:t>information</w:t>
             </w:r>
             <w:r>
               <w:t>;</w:t>
             </w:r>
+            <w:proofErr w:type="gramEnd"/>
             <w:r>
               <w:t xml:space="preserve"> </w:t>
             </w:r>
@@ -824,8 +980,25 @@
               </w:numPr>
             </w:pPr>
             <w:r>
-              <w:t>use the Dataset to measure, detect, predict, or otherwise label the race, ethnicity, age, or gender of individuals unrelated to the Purpose;</w:t>
-            </w:r>
+              <w:t>use the Dataset in a pornographic, defamatory</w:t>
+            </w:r>
+            <w:r>
+              <w:t>, malicious, deceptive</w:t>
+            </w:r>
+            <w:r>
+              <w:t xml:space="preserve"> or unlawful manner, or in violation of any applicable regulations or laws</w:t>
+            </w:r>
+            <w:r>
+              <w:t xml:space="preserve"> (including applicable data protection and privacy law</w:t>
+            </w:r>
+            <w:proofErr w:type="gramStart"/>
+            <w:r>
+              <w:t>)</w:t>
+            </w:r>
+            <w:r>
+              <w:t>;</w:t>
+            </w:r>
+            <w:proofErr w:type="gramEnd"/>
           </w:p>
           <w:p>
             <w:pPr>
@@ -835,14 +1008,13 @@
               </w:numPr>
             </w:pPr>
             <w:r>
-              <w:t>use the Dataset to extract or process biometric identifiers or biometric information</w:t>
-            </w:r>
-            <w:r>
-              <w:t>;</w:t>
-            </w:r>
-            <w:r>
-              <w:t xml:space="preserve"> </w:t>
-            </w:r>
+              <w:t xml:space="preserve">incorporate the Dataset into any other program, dataset, or </w:t>
+            </w:r>
+            <w:proofErr w:type="gramStart"/>
+            <w:r>
+              <w:t>product;</w:t>
+            </w:r>
+            <w:proofErr w:type="gramEnd"/>
           </w:p>
           <w:p>
             <w:pPr>
@@ -852,19 +1024,7 @@
               </w:numPr>
             </w:pPr>
             <w:r>
-              <w:t>use the Dataset in a pornographic, defamatory</w:t>
-            </w:r>
-            <w:r>
-              <w:t>, malicious, deceptive</w:t>
-            </w:r>
-            <w:r>
-              <w:t xml:space="preserve"> or unlawful manner, or in violation of any applicable regulations or laws</w:t>
-            </w:r>
-            <w:r>
-              <w:t xml:space="preserve"> (including applicable data protection and privacy law)</w:t>
-            </w:r>
-            <w:r>
-              <w:t>;</w:t>
+              <w:t>use the Dataset to distribute images or videos (except as expressly set forth in Section 1(b) above); or</w:t>
             </w:r>
           </w:p>
           <w:p>
@@ -875,28 +1035,6 @@
               </w:numPr>
             </w:pPr>
             <w:r>
-              <w:t>incorporate the Dataset into any other program, dataset, or product;</w:t>
-            </w:r>
-          </w:p>
-          <w:p>
-            <w:pPr>
-              <w:numPr>
-                <w:ilvl w:val="1"/>
-                <w:numId w:val="1"/>
-              </w:numPr>
-            </w:pPr>
-            <w:r>
-              <w:t>use the Dataset to distribute images or videos (except as expressly set forth in Section 1(b) above); or</w:t>
-            </w:r>
-          </w:p>
-          <w:p>
-            <w:pPr>
-              <w:numPr>
-                <w:ilvl w:val="1"/>
-                <w:numId w:val="1"/>
-              </w:numPr>
-            </w:pPr>
-            <w:r>
               <w:t>use the Dataset for any purpose other than the Purpose specified in this Agreement.</w:t>
             </w:r>
           </w:p>
@@ -919,37 +1057,18 @@
               </w:numPr>
             </w:pPr>
             <w:r>
-              <w:t>Microsoft</w:t>
-            </w:r>
-            <w:r>
-              <w:t xml:space="preserve"> always appreciates your feedback and other suggestions about the Dataset. However, you should know and you hereby agree that</w:t>
-            </w:r>
-            <w:r>
-              <w:t xml:space="preserve"> you give to</w:t>
+              <w:t xml:space="preserve">If you give feedback about the Dataset to Microsoft, you give to Microsoft, without charge, the right to use, share and commercialize your feedback in any way and for any purpose. You also give to third parties, without charge, any patent rights needed for their products, </w:t>
+            </w:r>
+            <w:proofErr w:type="gramStart"/>
+            <w:r>
+              <w:t>technologies</w:t>
+            </w:r>
+            <w:proofErr w:type="gramEnd"/>
+            <w:r>
+              <w:t xml:space="preserve"> and services to use or interface with any specific parts of a Microsoft dataset or service that includes the feedback. You will not give feedback that is subject to a license that requires Microsoft to license its Dataset or documentation to third parties because we include your feedback in them. These rights survive this Agreement.</w:t>
             </w:r>
             <w:r>
               <w:t xml:space="preserve"> </w:t>
-            </w:r>
-            <w:r>
-              <w:t xml:space="preserve">Microsoft, without charge, the right to use, share and commercialize </w:t>
-            </w:r>
-            <w:r>
-              <w:t>your feedback and suggestions</w:t>
-            </w:r>
-            <w:r>
-              <w:t xml:space="preserve"> in any way and for any purpose</w:t>
-            </w:r>
-            <w:r>
-              <w:t xml:space="preserve"> without any restriction or obligation, including, without limitation, to </w:t>
-            </w:r>
-            <w:r>
-              <w:t>improve Microsoft’s products and services</w:t>
-            </w:r>
-            <w:r>
-              <w:t>.</w:t>
-            </w:r>
-            <w:r>
-              <w:t xml:space="preserve"> You also give to third parties, without charge, any patent rights needed for their products, technologies and services to use or interface with any specific parts of a Microsoft dataset or service that includes the feedback. You will not give feedback that is subject to a license that requires Microsoft to license its Dataset or documentation to third parties because Microsoft includes your feedback in them. </w:t>
             </w:r>
           </w:p>
           <w:p>
@@ -983,7 +1102,6 @@
               </w:numPr>
             </w:pPr>
             <w:r>
-              <w:lastRenderedPageBreak/>
               <w:t>THE DATASET IS PROVIDED “AS IS” WITHOUT ANY EXPRESS OR IMPLIED WARRANTY OF ANY KIND, INCLUDING</w:t>
             </w:r>
             <w:r>
@@ -1030,6 +1148,7 @@
               </w:numPr>
             </w:pPr>
             <w:r>
+              <w:lastRenderedPageBreak/>
               <w:t>MICROSOFT</w:t>
             </w:r>
             <w:r>
@@ -1055,12 +1174,20 @@
               </w:numPr>
             </w:pPr>
             <w:r>
-              <w:t xml:space="preserve">Participant will comply with all applicable export controls, import controls and trade sanctions applicable to the Dataset. You shall obtain, at your sole cost and expense, any export and import (temporary and permanent) license and other official authorization applicable to the Dataset. </w:t>
+              <w:t xml:space="preserve">Participant will comply with all applicable export controls, import </w:t>
+            </w:r>
+            <w:proofErr w:type="gramStart"/>
+            <w:r>
+              <w:t>controls</w:t>
+            </w:r>
+            <w:proofErr w:type="gramEnd"/>
+            <w:r>
+              <w:t xml:space="preserve"> and trade sanctions applicable to the Dataset. You shall obtain, at your sole cost and expense, any export and import (temporary and permanent) license and other official authorization applicable to the Dataset. </w:t>
             </w:r>
             <w:r>
               <w:t xml:space="preserve">For additional information, see </w:t>
             </w:r>
-            <w:hyperlink r:id="rId12" w:history="1">
+            <w:hyperlink r:id="rId7" w:history="1">
               <w:r>
                 <w:rPr>
                   <w:rStyle w:val="Hyperlink"/>
@@ -1079,19 +1206,16 @@
                 <w:numId w:val="1"/>
               </w:numPr>
             </w:pPr>
-            <w:commentRangeStart w:id="1"/>
-            <w:r>
-              <w:t>You will defend</w:t>
-            </w:r>
-            <w:commentRangeEnd w:id="1"/>
-            <w:r>
-              <w:rPr>
-                <w:rStyle w:val="CommentReference"/>
-              </w:rPr>
-              <w:commentReference w:id="1"/>
-            </w:r>
-            <w:r>
-              <w:t>, indemnify and hold Microsoft, including its subsidiaries, affiliates and agents (collectively the “</w:t>
+            <w:r>
+              <w:t xml:space="preserve">You will defend, </w:t>
+            </w:r>
+            <w:proofErr w:type="gramStart"/>
+            <w:r>
+              <w:t>indemnify</w:t>
+            </w:r>
+            <w:proofErr w:type="gramEnd"/>
+            <w:r>
+              <w:t xml:space="preserve"> and hold Microsoft, including its subsidiaries, affiliates and agents (collectively the “</w:t>
             </w:r>
             <w:r>
               <w:rPr>
@@ -1201,35 +1325,35 @@
               <w:t xml:space="preserve"> the</w:t>
             </w:r>
             <w:r>
-              <w:t xml:space="preserve"> Dataset, which will be your sole and exclusive </w:t>
+              <w:t xml:space="preserve"> Dataset, which will be your sole and exclusive remedy. You agree that your continued use of</w:t>
+            </w:r>
+            <w:r>
+              <w:t xml:space="preserve"> the</w:t>
+            </w:r>
+            <w:r>
+              <w:t xml:space="preserve"> Dataset constitutes your agreement to the modified terms of this Agreement. No failure to exercise and no delay in exercising any right, remedy or power hereunder will operate as a waiver thereof, nor will any single or partial exercise of any right, remedy or power hereunder preclude any other or further exercise thereof or the exercise of any other right, remedy or power provided herein or by law or in equity. Participant may not assign its rights and obligations hereunder without prior written consent of </w:t>
+            </w:r>
+            <w:r>
+              <w:t>Microsoft</w:t>
+            </w:r>
+            <w:r>
+              <w:t>.</w:t>
+            </w:r>
+            <w:r>
+              <w:t xml:space="preserve"> Any attempted assignment by Participant in violation of this section will be void.</w:t>
+            </w:r>
+            <w:r>
+              <w:t xml:space="preserve"> </w:t>
+            </w:r>
+            <w:r>
+              <w:t>Microsoft</w:t>
+            </w:r>
+            <w:r>
+              <w:t xml:space="preserve"> may assign its rights and obligations hereunder at any time to any party without Participant’s consent. If any provision of this Agreement is found by a court of </w:t>
             </w:r>
             <w:r>
               <w:lastRenderedPageBreak/>
-              <w:t>remedy. You agree that your continued use of</w:t>
-            </w:r>
-            <w:r>
-              <w:t xml:space="preserve"> the</w:t>
-            </w:r>
-            <w:r>
-              <w:t xml:space="preserve"> Dataset constitutes your agreement to the modified terms of this Agreement. No failure to exercise and no delay in exercising any right, remedy or power hereunder will operate as a waiver thereof, nor will any single or partial exercise of any right, remedy or power hereunder preclude any other or further exercise thereof or the exercise of any other right, remedy or power provided herein or by law or in equity. Participant may not assign its rights and obligations hereunder without prior written consent of </w:t>
-            </w:r>
-            <w:r>
-              <w:t>Microsoft</w:t>
-            </w:r>
-            <w:r>
-              <w:t>.</w:t>
-            </w:r>
-            <w:r>
-              <w:t xml:space="preserve"> Any attempted assignment by Participant in violation of this section will be void.</w:t>
-            </w:r>
-            <w:r>
-              <w:t xml:space="preserve"> </w:t>
-            </w:r>
-            <w:r>
-              <w:t>Microsoft</w:t>
-            </w:r>
-            <w:r>
-              <w:t xml:space="preserve"> may assign its rights and obligations hereunder at any time to any party without Participant’s consent. If any provision of this Agreement is found by a court of competent jurisdiction to be void, invalid or unenforceable, the same will be reformed to comply with applicable law or stricken if not so conformable, so as not to affect the validity or enforceability of the remainder of this Agreement. This Agreement constitutes the entire agreement between the parties concerning the subject matter hereof and supersedes all prior or contemporaneous representations, discussions, negotiations, conditions, and agreements between the parties relating to the subject matter hereof.</w:t>
+              <w:t>competent jurisdiction to be void, invalid or unenforceable, the same will be reformed to comply with applicable law or stricken if not so conformable, so as not to affect the validity or enforceability of the remainder of this Agreement. This Agreement constitutes the entire agreement between the parties concerning the subject matter hereof and supersedes all prior or contemporaneous representations, discussions, negotiations, conditions, and agreements between the parties relating to the subject matter hereof.</w:t>
             </w:r>
           </w:p>
         </w:tc>
@@ -1237,12 +1361,27 @@
     </w:tbl>
     <w:p/>
     <w:p>
-      <w:r>
-        <w:rPr>
-          <w:rFonts w:ascii="MS Gothic" w:eastAsia="MS Gothic" w:hAnsi="MS Gothic" w:hint="eastAsia"/>
-        </w:rPr>
-        <w:t>☐</w:t>
-      </w:r>
+      <w:sdt>
+        <w:sdtPr>
+          <w:rPr>
+            <w:rFonts w:ascii="MS Gothic" w:eastAsia="MS Gothic" w:hAnsi="MS Gothic" w:hint="eastAsia"/>
+          </w:rPr>
+          <w:id w:val="865032454"/>
+          <w14:checkbox>
+            <w14:checked w14:val="0"/>
+            <w14:checkedState w14:val="2612" w14:font="MS Gothic"/>
+            <w14:uncheckedState w14:val="2610" w14:font="MS Gothic"/>
+          </w14:checkbox>
+        </w:sdtPr>
+        <w:sdtContent>
+          <w:r>
+            <w:rPr>
+              <w:rFonts w:ascii="MS Gothic" w:eastAsia="MS Gothic" w:hAnsi="MS Gothic" w:hint="eastAsia"/>
+            </w:rPr>
+            <w:t>☐</w:t>
+          </w:r>
+        </w:sdtContent>
+      </w:sdt>
       <w:r>
         <w:t xml:space="preserve"> </w:t>
       </w:r>
@@ -1250,8 +1389,13 @@
         <w:t xml:space="preserve">I </w:t>
       </w:r>
       <w:r>
-        <w:t>accept the terms and conditions</w:t>
+        <w:t xml:space="preserve">accept the terms and </w:t>
       </w:r>
+      <w:proofErr w:type="gramStart"/>
+      <w:r>
+        <w:t>conditions</w:t>
+      </w:r>
+      <w:proofErr w:type="gramEnd"/>
     </w:p>
     <w:sectPr>
       <w:pgSz w:w="12240" w:h="15840"/>
@@ -1261,64 +1405,6 @@
     </w:sectPr>
   </w:body>
 </w:document>
-</file>
-
-<file path=word/comments.xml><?xml version="1.0" encoding="utf-8"?>
-<w:comments xmlns:wpc="http://schemas.microsoft.com/office/word/2010/wordprocessingCanvas" xmlns:cx="http://schemas.microsoft.com/office/drawing/2014/chartex" xmlns:cx1="http://schemas.microsoft.com/office/drawing/2015/9/8/chartex" xmlns:cx2="http://schemas.microsoft.com/office/drawing/2015/10/21/chartex" xmlns:cx3="http://schemas.microsoft.com/office/drawing/2016/5/9/chartex" xmlns:cx4="http://schemas.microsoft.com/office/drawing/2016/5/10/chartex" xmlns:cx5="http://schemas.microsoft.com/office/drawing/2016/5/11/chartex" xmlns:cx6="http://schemas.microsoft.com/office/drawing/2016/5/12/chartex" xmlns:cx7="http://schemas.microsoft.com/office/drawing/2016/5/13/chartex" xmlns:cx8="http://schemas.microsoft.com/office/drawing/2016/5/14/chartex" xmlns:mc="http://schemas.openxmlformats.org/markup-compatibility/2006" xmlns:aink="http://schemas.microsoft.com/office/drawing/2016/ink" xmlns:am3d="http://schemas.microsoft.com/office/drawing/2017/model3d" xmlns:o="urn:schemas-microsoft-com:office:office" xmlns:r="http://schemas.openxmlformats.org/officeDocument/2006/relationships" xmlns:m="http://schemas.openxmlformats.org/officeDocument/2006/math" xmlns:v="urn:schemas-microsoft-com:vml" xmlns:wp14="http://schemas.microsoft.com/office/word/2010/wordprocessingDrawing" xmlns:wp="http://schemas.openxmlformats.org/drawingml/2006/wordprocessingDrawing" xmlns:w10="urn:schemas-microsoft-com:office:word" xmlns:w="http://schemas.openxmlformats.org/wordprocessingml/2006/main" xmlns:w14="http://schemas.microsoft.com/office/word/2010/wordml" xmlns:w15="http://schemas.microsoft.com/office/word/2012/wordml" xmlns:w16cex="http://schemas.microsoft.com/office/word/2018/wordml/cex" xmlns:w16cid="http://schemas.microsoft.com/office/word/2016/wordml/cid" xmlns:w16="http://schemas.microsoft.com/office/word/2018/wordml" xmlns:w16sdtdh="http://schemas.microsoft.com/office/word/2020/wordml/sdtdatahash" xmlns:w16se="http://schemas.microsoft.com/office/word/2015/wordml/symex" xmlns:wpg="http://schemas.microsoft.com/office/word/2010/wordprocessingGroup" xmlns:wpi="http://schemas.microsoft.com/office/word/2010/wordprocessingInk" xmlns:wne="http://schemas.microsoft.com/office/word/2006/wordml" xmlns:wps="http://schemas.microsoft.com/office/word/2010/wordprocessingShape" mc:Ignorable="w14 w15 w16se w16cid w16 w16cex w16sdtdh wp14">
-  <w:comment w:id="0" w:author="" w:date="2021-06-27T17:37:00Z" w:initials="">
-    <w:p>
-      <w:pPr>
-        <w:pStyle w:val="CommentText"/>
-      </w:pPr>
-      <w:r>
-        <w:rPr>
-          <w:rStyle w:val="CommentReference"/>
-        </w:rPr>
-        <w:annotationRef/>
-      </w:r>
-      <w:r>
-        <w:t xml:space="preserve">We have added an obligation for the recipient to adequately protect the data. </w:t>
-      </w:r>
-    </w:p>
-  </w:comment>
-  <w:comment w:id="1" w:author="" w:date="2021-06-27T17:45:00Z" w:initials="">
-    <w:p>
-      <w:pPr>
-        <w:pStyle w:val="CommentText"/>
-      </w:pPr>
-      <w:r>
-        <w:rPr>
-          <w:rStyle w:val="CommentReference"/>
-        </w:rPr>
-        <w:annotationRef/>
-      </w:r>
-      <w:r>
-        <w:t xml:space="preserve">We added an indemnification provision to further protect Microsoft. </w:t>
-      </w:r>
-    </w:p>
-  </w:comment>
-</w:comments>
-</file>
-
-<file path=word/commentsExtended.xml><?xml version="1.0" encoding="utf-8"?>
-<w15:commentsEx xmlns:wpc="http://schemas.microsoft.com/office/word/2010/wordprocessingCanvas" xmlns:cx="http://schemas.microsoft.com/office/drawing/2014/chartex" xmlns:cx1="http://schemas.microsoft.com/office/drawing/2015/9/8/chartex" xmlns:cx2="http://schemas.microsoft.com/office/drawing/2015/10/21/chartex" xmlns:cx3="http://schemas.microsoft.com/office/drawing/2016/5/9/chartex" xmlns:cx4="http://schemas.microsoft.com/office/drawing/2016/5/10/chartex" xmlns:cx5="http://schemas.microsoft.com/office/drawing/2016/5/11/chartex" xmlns:cx6="http://schemas.microsoft.com/office/drawing/2016/5/12/chartex" xmlns:cx7="http://schemas.microsoft.com/office/drawing/2016/5/13/chartex" xmlns:cx8="http://schemas.microsoft.com/office/drawing/2016/5/14/chartex" xmlns:mc="http://schemas.openxmlformats.org/markup-compatibility/2006" xmlns:aink="http://schemas.microsoft.com/office/drawing/2016/ink" xmlns:am3d="http://schemas.microsoft.com/office/drawing/2017/model3d" xmlns:o="urn:schemas-microsoft-com:office:office" xmlns:r="http://schemas.openxmlformats.org/officeDocument/2006/relationships" xmlns:m="http://schemas.openxmlformats.org/officeDocument/2006/math" xmlns:v="urn:schemas-microsoft-com:vml" xmlns:wp14="http://schemas.microsoft.com/office/word/2010/wordprocessingDrawing" xmlns:wp="http://schemas.openxmlformats.org/drawingml/2006/wordprocessingDrawing" xmlns:w10="urn:schemas-microsoft-com:office:word" xmlns:w="http://schemas.openxmlformats.org/wordprocessingml/2006/main" xmlns:w14="http://schemas.microsoft.com/office/word/2010/wordml" xmlns:w15="http://schemas.microsoft.com/office/word/2012/wordml" xmlns:w16cex="http://schemas.microsoft.com/office/word/2018/wordml/cex" xmlns:w16cid="http://schemas.microsoft.com/office/word/2016/wordml/cid" xmlns:w16="http://schemas.microsoft.com/office/word/2018/wordml" xmlns:w16sdtdh="http://schemas.microsoft.com/office/word/2020/wordml/sdtdatahash" xmlns:w16se="http://schemas.microsoft.com/office/word/2015/wordml/symex" xmlns:wpg="http://schemas.microsoft.com/office/word/2010/wordprocessingGroup" xmlns:wpi="http://schemas.microsoft.com/office/word/2010/wordprocessingInk" xmlns:wne="http://schemas.microsoft.com/office/word/2006/wordml" xmlns:wps="http://schemas.microsoft.com/office/word/2010/wordprocessingShape" mc:Ignorable="w14 w15 w16se w16cid w16 w16cex w16sdtdh wp14">
-  <w15:commentEx w15:paraId="0630F2CB" w15:done="0"/>
-  <w15:commentEx w15:paraId="53DE81F1" w15:done="0"/>
-</w15:commentsEx>
-</file>
-
-<file path=word/commentsExtensible.xml><?xml version="1.0" encoding="utf-8"?>
-<w16cex:commentsExtensible xmlns:wpc="http://schemas.microsoft.com/office/word/2010/wordprocessingCanvas" xmlns:cx="http://schemas.microsoft.com/office/drawing/2014/chartex" xmlns:cx1="http://schemas.microsoft.com/office/drawing/2015/9/8/chartex" xmlns:cx2="http://schemas.microsoft.com/office/drawing/2015/10/21/chartex" xmlns:cx3="http://schemas.microsoft.com/office/drawing/2016/5/9/chartex" xmlns:cx4="http://schemas.microsoft.com/office/drawing/2016/5/10/chartex" xmlns:cx5="http://schemas.microsoft.com/office/drawing/2016/5/11/chartex" xmlns:cx6="http://schemas.microsoft.com/office/drawing/2016/5/12/chartex" xmlns:cx7="http://schemas.microsoft.com/office/drawing/2016/5/13/chartex" xmlns:cx8="http://schemas.microsoft.com/office/drawing/2016/5/14/chartex" xmlns:mc="http://schemas.openxmlformats.org/markup-compatibility/2006" xmlns:aink="http://schemas.microsoft.com/office/drawing/2016/ink" xmlns:am3d="http://schemas.microsoft.com/office/drawing/2017/model3d" xmlns:o="urn:schemas-microsoft-com:office:office" xmlns:r="http://schemas.openxmlformats.org/officeDocument/2006/relationships" xmlns:m="http://schemas.openxmlformats.org/officeDocument/2006/math" xmlns:v="urn:schemas-microsoft-com:vml" xmlns:wp14="http://schemas.microsoft.com/office/word/2010/wordprocessingDrawing" xmlns:wp="http://schemas.openxmlformats.org/drawingml/2006/wordprocessingDrawing" xmlns:w10="urn:schemas-microsoft-com:office:word" xmlns:w="http://schemas.openxmlformats.org/wordprocessingml/2006/main" xmlns:w14="http://schemas.microsoft.com/office/word/2010/wordml" xmlns:w15="http://schemas.microsoft.com/office/word/2012/wordml" xmlns:w16cex="http://schemas.microsoft.com/office/word/2018/wordml/cex" xmlns:w16cid="http://schemas.microsoft.com/office/word/2016/wordml/cid" xmlns:w16="http://schemas.microsoft.com/office/word/2018/wordml" xmlns:w16sdtdh="http://schemas.microsoft.com/office/word/2020/wordml/sdtdatahash" xmlns:w16se="http://schemas.microsoft.com/office/word/2015/wordml/symex" xmlns:wpg="http://schemas.microsoft.com/office/word/2010/wordprocessingGroup" xmlns:wpi="http://schemas.microsoft.com/office/word/2010/wordprocessingInk" xmlns:wne="http://schemas.microsoft.com/office/word/2006/wordml" xmlns:wps="http://schemas.microsoft.com/office/word/2010/wordprocessingShape" mc:Ignorable="w14 w15 w16se w16cid w16 w16cex w16sdtdh wp14">
-  <w16cex:commentExtensible w16cex:durableId="248335BC" w16cex:dateUtc="2021-06-27T21:37:00Z"/>
-  <w16cex:commentExtensible w16cex:durableId="248337AA" w16cex:dateUtc="2021-06-27T21:45:00Z"/>
-</w16cex:commentsExtensible>
-</file>
-
-<file path=word/commentsIds.xml><?xml version="1.0" encoding="utf-8"?>
-<w16cid:commentsIds xmlns:wpc="http://schemas.microsoft.com/office/word/2010/wordprocessingCanvas" xmlns:cx="http://schemas.microsoft.com/office/drawing/2014/chartex" xmlns:cx1="http://schemas.microsoft.com/office/drawing/2015/9/8/chartex" xmlns:cx2="http://schemas.microsoft.com/office/drawing/2015/10/21/chartex" xmlns:cx3="http://schemas.microsoft.com/office/drawing/2016/5/9/chartex" xmlns:cx4="http://schemas.microsoft.com/office/drawing/2016/5/10/chartex" xmlns:cx5="http://schemas.microsoft.com/office/drawing/2016/5/11/chartex" xmlns:cx6="http://schemas.microsoft.com/office/drawing/2016/5/12/chartex" xmlns:cx7="http://schemas.microsoft.com/office/drawing/2016/5/13/chartex" xmlns:cx8="http://schemas.microsoft.com/office/drawing/2016/5/14/chartex" xmlns:mc="http://schemas.openxmlformats.org/markup-compatibility/2006" xmlns:aink="http://schemas.microsoft.com/office/drawing/2016/ink" xmlns:am3d="http://schemas.microsoft.com/office/drawing/2017/model3d" xmlns:o="urn:schemas-microsoft-com:office:office" xmlns:r="http://schemas.openxmlformats.org/officeDocument/2006/relationships" xmlns:m="http://schemas.openxmlformats.org/officeDocument/2006/math" xmlns:v="urn:schemas-microsoft-com:vml" xmlns:wp14="http://schemas.microsoft.com/office/word/2010/wordprocessingDrawing" xmlns:wp="http://schemas.openxmlformats.org/drawingml/2006/wordprocessingDrawing" xmlns:w10="urn:schemas-microsoft-com:office:word" xmlns:w="http://schemas.openxmlformats.org/wordprocessingml/2006/main" xmlns:w14="http://schemas.microsoft.com/office/word/2010/wordml" xmlns:w15="http://schemas.microsoft.com/office/word/2012/wordml" xmlns:w16cex="http://schemas.microsoft.com/office/word/2018/wordml/cex" xmlns:w16cid="http://schemas.microsoft.com/office/word/2016/wordml/cid" xmlns:w16="http://schemas.microsoft.com/office/word/2018/wordml" xmlns:w16sdtdh="http://schemas.microsoft.com/office/word/2020/wordml/sdtdatahash" xmlns:w16se="http://schemas.microsoft.com/office/word/2015/wordml/symex" xmlns:wpg="http://schemas.microsoft.com/office/word/2010/wordprocessingGroup" xmlns:wpi="http://schemas.microsoft.com/office/word/2010/wordprocessingInk" xmlns:wne="http://schemas.microsoft.com/office/word/2006/wordml" xmlns:wps="http://schemas.microsoft.com/office/word/2010/wordprocessingShape" mc:Ignorable="w14 w15 w16se w16cid w16 w16cex w16sdtdh wp14">
-  <w16cid:commentId w16cid:paraId="0630F2CB" w16cid:durableId="248335BC"/>
-  <w16cid:commentId w16cid:paraId="53DE81F1" w16cid:durableId="248337AA"/>
-</w16cid:commentsIds>
 </file>
 
 <file path=word/endnotes.xml><?xml version="1.0" encoding="utf-8"?>
@@ -2244,6 +2330,582 @@
 </w:styles>
 </file>
 
+<file path=word/glossary/document.xml><?xml version="1.0" encoding="utf-8"?>
+<w:glossaryDocument xmlns:wpc="http://schemas.microsoft.com/office/word/2010/wordprocessingCanvas" xmlns:cx="http://schemas.microsoft.com/office/drawing/2014/chartex" xmlns:cx1="http://schemas.microsoft.com/office/drawing/2015/9/8/chartex" xmlns:cx2="http://schemas.microsoft.com/office/drawing/2015/10/21/chartex" xmlns:cx3="http://schemas.microsoft.com/office/drawing/2016/5/9/chartex" xmlns:cx4="http://schemas.microsoft.com/office/drawing/2016/5/10/chartex" xmlns:cx5="http://schemas.microsoft.com/office/drawing/2016/5/11/chartex" xmlns:cx6="http://schemas.microsoft.com/office/drawing/2016/5/12/chartex" xmlns:cx7="http://schemas.microsoft.com/office/drawing/2016/5/13/chartex" xmlns:cx8="http://schemas.microsoft.com/office/drawing/2016/5/14/chartex" xmlns:mc="http://schemas.openxmlformats.org/markup-compatibility/2006" xmlns:aink="http://schemas.microsoft.com/office/drawing/2016/ink" xmlns:am3d="http://schemas.microsoft.com/office/drawing/2017/model3d" xmlns:o="urn:schemas-microsoft-com:office:office" xmlns:r="http://schemas.openxmlformats.org/officeDocument/2006/relationships" xmlns:m="http://schemas.openxmlformats.org/officeDocument/2006/math" xmlns:v="urn:schemas-microsoft-com:vml" xmlns:wp14="http://schemas.microsoft.com/office/word/2010/wordprocessingDrawing" xmlns:wp="http://schemas.openxmlformats.org/drawingml/2006/wordprocessingDrawing" xmlns:w10="urn:schemas-microsoft-com:office:word" xmlns:w="http://schemas.openxmlformats.org/wordprocessingml/2006/main" xmlns:w14="http://schemas.microsoft.com/office/word/2010/wordml" xmlns:w15="http://schemas.microsoft.com/office/word/2012/wordml" xmlns:w16cex="http://schemas.microsoft.com/office/word/2018/wordml/cex" xmlns:w16cid="http://schemas.microsoft.com/office/word/2016/wordml/cid" xmlns:w16="http://schemas.microsoft.com/office/word/2018/wordml" xmlns:w16sdtdh="http://schemas.microsoft.com/office/word/2020/wordml/sdtdatahash" xmlns:w16se="http://schemas.microsoft.com/office/word/2015/wordml/symex" xmlns:wpg="http://schemas.microsoft.com/office/word/2010/wordprocessingGroup" xmlns:wpi="http://schemas.microsoft.com/office/word/2010/wordprocessingInk" xmlns:wne="http://schemas.microsoft.com/office/word/2006/wordml" xmlns:wps="http://schemas.microsoft.com/office/word/2010/wordprocessingShape" mc:Ignorable="w14 w15 w16se w16cid w16 w16cex w16sdtdh wp14">
+  <w:docParts>
+    <w:docPart>
+      <w:docPartPr>
+        <w:name w:val="DefaultPlaceholder_-1854013440"/>
+        <w:category>
+          <w:name w:val="General"/>
+          <w:gallery w:val="placeholder"/>
+        </w:category>
+        <w:types>
+          <w:type w:val="bbPlcHdr"/>
+        </w:types>
+        <w:behaviors>
+          <w:behavior w:val="content"/>
+        </w:behaviors>
+        <w:guid w:val="{92F0C800-861F-4717-AC75-8B3F8A3E2313}"/>
+      </w:docPartPr>
+      <w:docPartBody>
+        <w:p>
+          <w:r>
+            <w:rPr>
+              <w:rStyle w:val="PlaceholderText"/>
+            </w:rPr>
+            <w:t>Click or tap here to enter text.</w:t>
+          </w:r>
+        </w:p>
+      </w:docPartBody>
+    </w:docPart>
+  </w:docParts>
+</w:glossaryDocument>
+</file>
+
+<file path=word/glossary/fontTable.xml><?xml version="1.0" encoding="utf-8"?>
+<w:fonts xmlns:mc="http://schemas.openxmlformats.org/markup-compatibility/2006" xmlns:r="http://schemas.openxmlformats.org/officeDocument/2006/relationships" xmlns:w="http://schemas.openxmlformats.org/wordprocessingml/2006/main" xmlns:w14="http://schemas.microsoft.com/office/word/2010/wordml" xmlns:w15="http://schemas.microsoft.com/office/word/2012/wordml" xmlns:w16cex="http://schemas.microsoft.com/office/word/2018/wordml/cex" xmlns:w16cid="http://schemas.microsoft.com/office/word/2016/wordml/cid" xmlns:w16="http://schemas.microsoft.com/office/word/2018/wordml" xmlns:w16sdtdh="http://schemas.microsoft.com/office/word/2020/wordml/sdtdatahash" xmlns:w16se="http://schemas.microsoft.com/office/word/2015/wordml/symex" mc:Ignorable="w14 w15 w16se w16cid w16 w16cex w16sdtdh">
+  <w:font w:name="Calibri">
+    <w:panose1 w:val="020F0502020204030204"/>
+    <w:charset w:val="00"/>
+    <w:family w:val="swiss"/>
+    <w:pitch w:val="variable"/>
+    <w:sig w:usb0="E4002EFF" w:usb1="C000247B" w:usb2="00000009" w:usb3="00000000" w:csb0="000001FF" w:csb1="00000000"/>
+  </w:font>
+  <w:font w:name="DengXian">
+    <w:altName w:val="等线"/>
+    <w:panose1 w:val="02010600030101010101"/>
+    <w:charset w:val="86"/>
+    <w:family w:val="auto"/>
+    <w:pitch w:val="variable"/>
+    <w:sig w:usb0="A00002BF" w:usb1="38CF7CFA" w:usb2="00000016" w:usb3="00000000" w:csb0="0004000F" w:csb1="00000000"/>
+  </w:font>
+  <w:font w:name="Times New Roman">
+    <w:panose1 w:val="02020603050405020304"/>
+    <w:charset w:val="00"/>
+    <w:family w:val="roman"/>
+    <w:pitch w:val="variable"/>
+    <w:sig w:usb0="E0002EFF" w:usb1="C000785B" w:usb2="00000009" w:usb3="00000000" w:csb0="000001FF" w:csb1="00000000"/>
+  </w:font>
+  <w:font w:name="Calibri Light">
+    <w:panose1 w:val="020F0302020204030204"/>
+    <w:charset w:val="00"/>
+    <w:family w:val="swiss"/>
+    <w:pitch w:val="variable"/>
+    <w:sig w:usb0="E4002EFF" w:usb1="C000247B" w:usb2="00000009" w:usb3="00000000" w:csb0="000001FF" w:csb1="00000000"/>
+  </w:font>
+  <w:font w:name="DengXian Light">
+    <w:altName w:val="等线 Light"/>
+    <w:panose1 w:val="02010600030101010101"/>
+    <w:charset w:val="86"/>
+    <w:family w:val="auto"/>
+    <w:pitch w:val="variable"/>
+    <w:sig w:usb0="A00002BF" w:usb1="38CF7CFA" w:usb2="00000016" w:usb3="00000000" w:csb0="0004000F" w:csb1="00000000"/>
+  </w:font>
+  <w:font w:name="Segoe UI">
+    <w:panose1 w:val="020B0502040204020203"/>
+    <w:charset w:val="00"/>
+    <w:family w:val="swiss"/>
+    <w:pitch w:val="variable"/>
+    <w:sig w:usb0="E4002EFF" w:usb1="C000E47F" w:usb2="00000009" w:usb3="00000000" w:csb0="000001FF" w:csb1="00000000"/>
+  </w:font>
+  <w:font w:name="MS Gothic">
+    <w:altName w:val="ＭＳ ゴシック"/>
+    <w:panose1 w:val="020B0609070205080204"/>
+    <w:charset w:val="80"/>
+    <w:family w:val="modern"/>
+    <w:pitch w:val="fixed"/>
+    <w:sig w:usb0="E00002FF" w:usb1="6AC7FDFB" w:usb2="08000012" w:usb3="00000000" w:csb0="0002009F" w:csb1="00000000"/>
+  </w:font>
+</w:fonts>
+</file>
+
+<file path=word/glossary/settings.xml><?xml version="1.0" encoding="utf-8"?>
+<w:settings xmlns:mc="http://schemas.openxmlformats.org/markup-compatibility/2006" xmlns:o="urn:schemas-microsoft-com:office:office" xmlns:r="http://schemas.openxmlformats.org/officeDocument/2006/relationships" xmlns:m="http://schemas.openxmlformats.org/officeDocument/2006/math" xmlns:v="urn:schemas-microsoft-com:vml" xmlns:w10="urn:schemas-microsoft-com:office:word" xmlns:w="http://schemas.openxmlformats.org/wordprocessingml/2006/main" xmlns:w14="http://schemas.microsoft.com/office/word/2010/wordml" xmlns:w15="http://schemas.microsoft.com/office/word/2012/wordml" xmlns:w16cex="http://schemas.microsoft.com/office/word/2018/wordml/cex" xmlns:w16cid="http://schemas.microsoft.com/office/word/2016/wordml/cid" xmlns:w16="http://schemas.microsoft.com/office/word/2018/wordml" xmlns:w16sdtdh="http://schemas.microsoft.com/office/word/2020/wordml/sdtdatahash" xmlns:w16se="http://schemas.microsoft.com/office/word/2015/wordml/symex" xmlns:sl="http://schemas.openxmlformats.org/schemaLibrary/2006/main" mc:Ignorable="w14 w15 w16se w16cid w16 w16cex w16sdtdh">
+  <w:view w:val="normal"/>
+  <w:defaultTabStop w:val="720"/>
+  <w:characterSpacingControl w:val="doNotCompress"/>
+  <w:compat>
+    <w:useFELayout/>
+    <w:compatSetting w:name="compatibilityMode" w:uri="http://schemas.microsoft.com/office/word" w:val="15"/>
+    <w:compatSetting w:name="overrideTableStyleFontSizeAndJustification" w:uri="http://schemas.microsoft.com/office/word" w:val="1"/>
+    <w:compatSetting w:name="enableOpenTypeFeatures" w:uri="http://schemas.microsoft.com/office/word" w:val="1"/>
+    <w:compatSetting w:name="doNotFlipMirrorIndents" w:uri="http://schemas.microsoft.com/office/word" w:val="1"/>
+    <w:compatSetting w:name="differentiateMultirowTableHeaders" w:uri="http://schemas.microsoft.com/office/word" w:val="1"/>
+    <w:compatSetting w:name="useWord2013TrackBottomHyphenation" w:uri="http://schemas.microsoft.com/office/word" w:val="0"/>
+  </w:compat>
+  <w:rsids>
+    <w:rsidRoot w:val="006E491A"/>
+    <w:rsid w:val="001B3B3E"/>
+    <w:rsid w:val="006E491A"/>
+  </w:rsids>
+  <m:mathPr>
+    <m:mathFont m:val="Cambria Math"/>
+    <m:brkBin m:val="before"/>
+    <m:brkBinSub m:val="--"/>
+    <m:smallFrac m:val="0"/>
+    <m:dispDef/>
+    <m:lMargin m:val="0"/>
+    <m:rMargin m:val="0"/>
+    <m:defJc m:val="centerGroup"/>
+    <m:wrapIndent m:val="1440"/>
+    <m:intLim m:val="subSup"/>
+    <m:naryLim m:val="undOvr"/>
+  </m:mathPr>
+  <w:themeFontLang w:val="en-US" w:eastAsia="zh-CN"/>
+  <w:clrSchemeMapping w:bg1="light1" w:t1="dark1" w:bg2="light2" w:t2="dark2" w:accent1="accent1" w:accent2="accent2" w:accent3="accent3" w:accent4="accent4" w:accent5="accent5" w:accent6="accent6" w:hyperlink="hyperlink" w:followedHyperlink="followedHyperlink"/>
+  <w:decimalSymbol w:val="."/>
+  <w:listSeparator w:val=","/>
+  <w15:chartTrackingRefBased/>
+</w:settings>
+</file>
+
+<file path=word/glossary/styles.xml><?xml version="1.0" encoding="utf-8"?>
+<w:styles xmlns:mc="http://schemas.openxmlformats.org/markup-compatibility/2006" xmlns:r="http://schemas.openxmlformats.org/officeDocument/2006/relationships" xmlns:w="http://schemas.openxmlformats.org/wordprocessingml/2006/main" xmlns:w14="http://schemas.microsoft.com/office/word/2010/wordml" xmlns:w15="http://schemas.microsoft.com/office/word/2012/wordml" xmlns:w16cex="http://schemas.microsoft.com/office/word/2018/wordml/cex" xmlns:w16cid="http://schemas.microsoft.com/office/word/2016/wordml/cid" xmlns:w16="http://schemas.microsoft.com/office/word/2018/wordml" xmlns:w16sdtdh="http://schemas.microsoft.com/office/word/2020/wordml/sdtdatahash" xmlns:w16se="http://schemas.microsoft.com/office/word/2015/wordml/symex" mc:Ignorable="w14 w15 w16se w16cid w16 w16cex w16sdtdh">
+  <w:docDefaults>
+    <w:rPrDefault>
+      <w:rPr>
+        <w:rFonts w:asciiTheme="minorHAnsi" w:eastAsiaTheme="minorEastAsia" w:hAnsiTheme="minorHAnsi" w:cstheme="minorBidi"/>
+        <w:sz w:val="22"/>
+        <w:szCs w:val="22"/>
+        <w:lang w:val="en-US" w:eastAsia="zh-CN" w:bidi="ar-SA"/>
+      </w:rPr>
+    </w:rPrDefault>
+    <w:pPrDefault>
+      <w:pPr>
+        <w:spacing w:after="160" w:line="259" w:lineRule="auto"/>
+      </w:pPr>
+    </w:pPrDefault>
+  </w:docDefaults>
+  <w:latentStyles w:defLockedState="0" w:defUIPriority="99" w:defSemiHidden="0" w:defUnhideWhenUsed="0" w:defQFormat="0" w:count="376">
+    <w:lsdException w:name="Normal" w:uiPriority="0" w:qFormat="1"/>
+    <w:lsdException w:name="heading 1" w:uiPriority="9" w:qFormat="1"/>
+    <w:lsdException w:name="heading 2" w:semiHidden="1" w:uiPriority="9" w:unhideWhenUsed="1" w:qFormat="1"/>
+    <w:lsdException w:name="heading 3" w:semiHidden="1" w:uiPriority="9" w:unhideWhenUsed="1" w:qFormat="1"/>
+    <w:lsdException w:name="heading 4" w:semiHidden="1" w:uiPriority="9" w:unhideWhenUsed="1" w:qFormat="1"/>
+    <w:lsdException w:name="heading 5" w:semiHidden="1" w:uiPriority="9" w:unhideWhenUsed="1" w:qFormat="1"/>
+    <w:lsdException w:name="heading 6" w:semiHidden="1" w:uiPriority="9" w:unhideWhenUsed="1" w:qFormat="1"/>
+    <w:lsdException w:name="heading 7" w:semiHidden="1" w:uiPriority="9" w:unhideWhenUsed="1" w:qFormat="1"/>
+    <w:lsdException w:name="heading 8" w:semiHidden="1" w:uiPriority="9" w:unhideWhenUsed="1" w:qFormat="1"/>
+    <w:lsdException w:name="heading 9" w:semiHidden="1" w:uiPriority="9" w:unhideWhenUsed="1" w:qFormat="1"/>
+    <w:lsdException w:name="index 1" w:semiHidden="1" w:unhideWhenUsed="1"/>
+    <w:lsdException w:name="index 2" w:semiHidden="1" w:unhideWhenUsed="1"/>
+    <w:lsdException w:name="index 3" w:semiHidden="1" w:unhideWhenUsed="1"/>
+    <w:lsdException w:name="index 4" w:semiHidden="1" w:unhideWhenUsed="1"/>
+    <w:lsdException w:name="index 5" w:semiHidden="1" w:unhideWhenUsed="1"/>
+    <w:lsdException w:name="index 6" w:semiHidden="1" w:unhideWhenUsed="1"/>
+    <w:lsdException w:name="index 7" w:semiHidden="1" w:unhideWhenUsed="1"/>
+    <w:lsdException w:name="index 8" w:semiHidden="1" w:unhideWhenUsed="1"/>
+    <w:lsdException w:name="index 9" w:semiHidden="1" w:unhideWhenUsed="1"/>
+    <w:lsdException w:name="toc 1" w:semiHidden="1" w:uiPriority="39" w:unhideWhenUsed="1"/>
+    <w:lsdException w:name="toc 2" w:semiHidden="1" w:uiPriority="39" w:unhideWhenUsed="1"/>
+    <w:lsdException w:name="toc 3" w:semiHidden="1" w:uiPriority="39" w:unhideWhenUsed="1"/>
+    <w:lsdException w:name="toc 4" w:semiHidden="1" w:uiPriority="39" w:unhideWhenUsed="1"/>
+    <w:lsdException w:name="toc 5" w:semiHidden="1" w:uiPriority="39" w:unhideWhenUsed="1"/>
+    <w:lsdException w:name="toc 6" w:semiHidden="1" w:uiPriority="39" w:unhideWhenUsed="1"/>
+    <w:lsdException w:name="toc 7" w:semiHidden="1" w:uiPriority="39" w:unhideWhenUsed="1"/>
+    <w:lsdException w:name="toc 8" w:semiHidden="1" w:uiPriority="39" w:unhideWhenUsed="1"/>
+    <w:lsdException w:name="toc 9" w:semiHidden="1" w:uiPriority="39" w:unhideWhenUsed="1"/>
+    <w:lsdException w:name="Normal Indent" w:semiHidden="1" w:unhideWhenUsed="1"/>
+    <w:lsdException w:name="footnote text" w:semiHidden="1" w:unhideWhenUsed="1"/>
+    <w:lsdException w:name="annotation text" w:semiHidden="1" w:unhideWhenUsed="1"/>
+    <w:lsdException w:name="header" w:semiHidden="1" w:unhideWhenUsed="1"/>
+    <w:lsdException w:name="footer" w:semiHidden="1" w:unhideWhenUsed="1"/>
+    <w:lsdException w:name="index heading" w:semiHidden="1" w:unhideWhenUsed="1"/>
+    <w:lsdException w:name="caption" w:semiHidden="1" w:uiPriority="35" w:unhideWhenUsed="1" w:qFormat="1"/>
+    <w:lsdException w:name="table of figures" w:semiHidden="1" w:unhideWhenUsed="1"/>
+    <w:lsdException w:name="envelope address" w:semiHidden="1" w:unhideWhenUsed="1"/>
+    <w:lsdException w:name="envelope return" w:semiHidden="1" w:unhideWhenUsed="1"/>
+    <w:lsdException w:name="footnote reference" w:semiHidden="1" w:unhideWhenUsed="1"/>
+    <w:lsdException w:name="annotation reference" w:semiHidden="1" w:unhideWhenUsed="1"/>
+    <w:lsdException w:name="line number" w:semiHidden="1" w:unhideWhenUsed="1"/>
+    <w:lsdException w:name="page number" w:semiHidden="1" w:unhideWhenUsed="1"/>
+    <w:lsdException w:name="endnote reference" w:semiHidden="1" w:unhideWhenUsed="1"/>
+    <w:lsdException w:name="endnote text" w:semiHidden="1" w:unhideWhenUsed="1"/>
+    <w:lsdException w:name="table of authorities" w:semiHidden="1" w:unhideWhenUsed="1"/>
+    <w:lsdException w:name="macro" w:semiHidden="1" w:unhideWhenUsed="1"/>
+    <w:lsdException w:name="toa heading" w:semiHidden="1" w:unhideWhenUsed="1"/>
+    <w:lsdException w:name="List" w:semiHidden="1" w:unhideWhenUsed="1"/>
+    <w:lsdException w:name="List Bullet" w:semiHidden="1" w:unhideWhenUsed="1"/>
+    <w:lsdException w:name="List Number" w:semiHidden="1" w:unhideWhenUsed="1"/>
+    <w:lsdException w:name="List 2" w:semiHidden="1" w:unhideWhenUsed="1"/>
+    <w:lsdException w:name="List 3" w:semiHidden="1" w:unhideWhenUsed="1"/>
+    <w:lsdException w:name="List 4" w:semiHidden="1" w:unhideWhenUsed="1"/>
+    <w:lsdException w:name="List 5" w:semiHidden="1" w:unhideWhenUsed="1"/>
+    <w:lsdException w:name="List Bullet 2" w:semiHidden="1" w:unhideWhenUsed="1"/>
+    <w:lsdException w:name="List Bullet 3" w:semiHidden="1" w:unhideWhenUsed="1"/>
+    <w:lsdException w:name="List Bullet 4" w:semiHidden="1" w:unhideWhenUsed="1"/>
+    <w:lsdException w:name="List Bullet 5" w:semiHidden="1" w:unhideWhenUsed="1"/>
+    <w:lsdException w:name="List Number 2" w:semiHidden="1" w:unhideWhenUsed="1"/>
+    <w:lsdException w:name="List Number 3" w:semiHidden="1" w:unhideWhenUsed="1"/>
+    <w:lsdException w:name="List Number 4" w:semiHidden="1" w:unhideWhenUsed="1"/>
+    <w:lsdException w:name="List Number 5" w:semiHidden="1" w:unhideWhenUsed="1"/>
+    <w:lsdException w:name="Title" w:uiPriority="10" w:qFormat="1"/>
+    <w:lsdException w:name="Closing" w:semiHidden="1" w:unhideWhenUsed="1"/>
+    <w:lsdException w:name="Signature" w:semiHidden="1" w:unhideWhenUsed="1"/>
+    <w:lsdException w:name="Default Paragraph Font" w:semiHidden="1" w:uiPriority="1" w:unhideWhenUsed="1"/>
+    <w:lsdException w:name="Body Text" w:semiHidden="1" w:unhideWhenUsed="1"/>
+    <w:lsdException w:name="Body Text Indent" w:semiHidden="1" w:unhideWhenUsed="1"/>
+    <w:lsdException w:name="List Continue" w:semiHidden="1" w:unhideWhenUsed="1"/>
+    <w:lsdException w:name="List Continue 2" w:semiHidden="1" w:unhideWhenUsed="1"/>
+    <w:lsdException w:name="List Continue 3" w:semiHidden="1" w:unhideWhenUsed="1"/>
+    <w:lsdException w:name="List Continue 4" w:semiHidden="1" w:unhideWhenUsed="1"/>
+    <w:lsdException w:name="List Continue 5" w:semiHidden="1" w:unhideWhenUsed="1"/>
+    <w:lsdException w:name="Message Header" w:semiHidden="1" w:unhideWhenUsed="1"/>
+    <w:lsdException w:name="Subtitle" w:uiPriority="11" w:qFormat="1"/>
+    <w:lsdException w:name="Salutation" w:semiHidden="1" w:unhideWhenUsed="1"/>
+    <w:lsdException w:name="Date" w:semiHidden="1" w:unhideWhenUsed="1"/>
+    <w:lsdException w:name="Body Text First Indent" w:semiHidden="1" w:unhideWhenUsed="1"/>
+    <w:lsdException w:name="Body Text First Indent 2" w:semiHidden="1" w:unhideWhenUsed="1"/>
+    <w:lsdException w:name="Note Heading" w:semiHidden="1" w:unhideWhenUsed="1"/>
+    <w:lsdException w:name="Body Text 2" w:semiHidden="1" w:unhideWhenUsed="1"/>
+    <w:lsdException w:name="Body Text 3" w:semiHidden="1" w:unhideWhenUsed="1"/>
+    <w:lsdException w:name="Body Text Indent 2" w:semiHidden="1" w:unhideWhenUsed="1"/>
+    <w:lsdException w:name="Body Text Indent 3" w:semiHidden="1" w:unhideWhenUsed="1"/>
+    <w:lsdException w:name="Block Text" w:semiHidden="1" w:unhideWhenUsed="1"/>
+    <w:lsdException w:name="Hyperlink" w:semiHidden="1" w:unhideWhenUsed="1"/>
+    <w:lsdException w:name="FollowedHyperlink" w:semiHidden="1" w:unhideWhenUsed="1"/>
+    <w:lsdException w:name="Strong" w:uiPriority="22" w:qFormat="1"/>
+    <w:lsdException w:name="Emphasis" w:uiPriority="20" w:qFormat="1"/>
+    <w:lsdException w:name="Document Map" w:semiHidden="1" w:unhideWhenUsed="1"/>
+    <w:lsdException w:name="Plain Text" w:semiHidden="1" w:unhideWhenUsed="1"/>
+    <w:lsdException w:name="E-mail Signature" w:semiHidden="1" w:unhideWhenUsed="1"/>
+    <w:lsdException w:name="HTML Top of Form" w:semiHidden="1" w:unhideWhenUsed="1"/>
+    <w:lsdException w:name="HTML Bottom of Form" w:semiHidden="1" w:unhideWhenUsed="1"/>
+    <w:lsdException w:name="Normal (Web)" w:semiHidden="1" w:unhideWhenUsed="1"/>
+    <w:lsdException w:name="HTML Acronym" w:semiHidden="1" w:unhideWhenUsed="1"/>
+    <w:lsdException w:name="HTML Address" w:semiHidden="1" w:unhideWhenUsed="1"/>
+    <w:lsdException w:name="HTML Cite" w:semiHidden="1" w:unhideWhenUsed="1"/>
+    <w:lsdException w:name="HTML Code" w:semiHidden="1" w:unhideWhenUsed="1"/>
+    <w:lsdException w:name="HTML Definition" w:semiHidden="1" w:unhideWhenUsed="1"/>
+    <w:lsdException w:name="HTML Keyboard" w:semiHidden="1" w:unhideWhenUsed="1"/>
+    <w:lsdException w:name="HTML Preformatted" w:semiHidden="1" w:unhideWhenUsed="1"/>
+    <w:lsdException w:name="HTML Sample" w:semiHidden="1" w:unhideWhenUsed="1"/>
+    <w:lsdException w:name="HTML Typewriter" w:semiHidden="1" w:unhideWhenUsed="1"/>
+    <w:lsdException w:name="HTML Variable" w:semiHidden="1" w:unhideWhenUsed="1"/>
+    <w:lsdException w:name="Normal Table" w:semiHidden="1" w:unhideWhenUsed="1"/>
+    <w:lsdException w:name="annotation subject" w:semiHidden="1" w:unhideWhenUsed="1"/>
+    <w:lsdException w:name="No List" w:semiHidden="1" w:unhideWhenUsed="1"/>
+    <w:lsdException w:name="Outline List 1" w:semiHidden="1" w:unhideWhenUsed="1"/>
+    <w:lsdException w:name="Outline List 2" w:semiHidden="1" w:unhideWhenUsed="1"/>
+    <w:lsdException w:name="Outline List 3" w:semiHidden="1" w:unhideWhenUsed="1"/>
+    <w:lsdException w:name="Table Simple 1" w:semiHidden="1" w:unhideWhenUsed="1"/>
+    <w:lsdException w:name="Table Simple 2" w:semiHidden="1" w:unhideWhenUsed="1"/>
+    <w:lsdException w:name="Table Simple 3" w:semiHidden="1" w:unhideWhenUsed="1"/>
+    <w:lsdException w:name="Table Classic 1" w:semiHidden="1" w:unhideWhenUsed="1"/>
+    <w:lsdException w:name="Table Classic 2" w:semiHidden="1" w:unhideWhenUsed="1"/>
+    <w:lsdException w:name="Table Classic 3" w:semiHidden="1" w:unhideWhenUsed="1"/>
+    <w:lsdException w:name="Table Classic 4" w:semiHidden="1" w:unhideWhenUsed="1"/>
+    <w:lsdException w:name="Table Colorful 1" w:semiHidden="1" w:unhideWhenUsed="1"/>
+    <w:lsdException w:name="Table Colorful 2" w:semiHidden="1" w:unhideWhenUsed="1"/>
+    <w:lsdException w:name="Table Colorful 3" w:semiHidden="1" w:unhideWhenUsed="1"/>
+    <w:lsdException w:name="Table Columns 1" w:semiHidden="1" w:unhideWhenUsed="1"/>
+    <w:lsdException w:name="Table Columns 2" w:semiHidden="1" w:unhideWhenUsed="1"/>
+    <w:lsdException w:name="Table Columns 3" w:semiHidden="1" w:unhideWhenUsed="1"/>
+    <w:lsdException w:name="Table Columns 4" w:semiHidden="1" w:unhideWhenUsed="1"/>
+    <w:lsdException w:name="Table Columns 5" w:semiHidden="1" w:unhideWhenUsed="1"/>
+    <w:lsdException w:name="Table Grid 1" w:semiHidden="1" w:unhideWhenUsed="1"/>
+    <w:lsdException w:name="Table Grid 2" w:semiHidden="1" w:unhideWhenUsed="1"/>
+    <w:lsdException w:name="Table Grid 3" w:semiHidden="1" w:unhideWhenUsed="1"/>
+    <w:lsdException w:name="Table Grid 4" w:semiHidden="1" w:unhideWhenUsed="1"/>
+    <w:lsdException w:name="Table Grid 5" w:semiHidden="1" w:unhideWhenUsed="1"/>
+    <w:lsdException w:name="Table Grid 6" w:semiHidden="1" w:unhideWhenUsed="1"/>
+    <w:lsdException w:name="Table Grid 7" w:semiHidden="1" w:unhideWhenUsed="1"/>
+    <w:lsdException w:name="Table Grid 8" w:semiHidden="1" w:unhideWhenUsed="1"/>
+    <w:lsdException w:name="Table List 1" w:semiHidden="1" w:unhideWhenUsed="1"/>
+    <w:lsdException w:name="Table List 2" w:semiHidden="1" w:unhideWhenUsed="1"/>
+    <w:lsdException w:name="Table List 3" w:semiHidden="1" w:unhideWhenUsed="1"/>
+    <w:lsdException w:name="Table List 4" w:semiHidden="1" w:unhideWhenUsed="1"/>
+    <w:lsdException w:name="Table List 5" w:semiHidden="1" w:unhideWhenUsed="1"/>
+    <w:lsdException w:name="Table List 6" w:semiHidden="1" w:unhideWhenUsed="1"/>
+    <w:lsdException w:name="Table List 7" w:semiHidden="1" w:unhideWhenUsed="1"/>
+    <w:lsdException w:name="Table List 8" w:semiHidden="1" w:unhideWhenUsed="1"/>
+    <w:lsdException w:name="Table 3D effects 1" w:semiHidden="1" w:unhideWhenUsed="1"/>
+    <w:lsdException w:name="Table 3D effects 2" w:semiHidden="1" w:unhideWhenUsed="1"/>
+    <w:lsdException w:name="Table 3D effects 3" w:semiHidden="1" w:unhideWhenUsed="1"/>
+    <w:lsdException w:name="Table Contemporary" w:semiHidden="1" w:unhideWhenUsed="1"/>
+    <w:lsdException w:name="Table Elegant" w:semiHidden="1" w:unhideWhenUsed="1"/>
+    <w:lsdException w:name="Table Professional" w:semiHidden="1" w:unhideWhenUsed="1"/>
+    <w:lsdException w:name="Table Subtle 1" w:semiHidden="1" w:unhideWhenUsed="1"/>
+    <w:lsdException w:name="Table Subtle 2" w:semiHidden="1" w:unhideWhenUsed="1"/>
+    <w:lsdException w:name="Table Web 1" w:semiHidden="1" w:unhideWhenUsed="1"/>
+    <w:lsdException w:name="Table Web 2" w:semiHidden="1" w:unhideWhenUsed="1"/>
+    <w:lsdException w:name="Table Web 3" w:semiHidden="1" w:unhideWhenUsed="1"/>
+    <w:lsdException w:name="Balloon Text" w:semiHidden="1" w:unhideWhenUsed="1"/>
+    <w:lsdException w:name="Table Grid" w:uiPriority="39"/>
+    <w:lsdException w:name="Table Theme" w:semiHidden="1" w:unhideWhenUsed="1"/>
+    <w:lsdException w:name="Placeholder Text" w:semiHidden="1"/>
+    <w:lsdException w:name="No Spacing" w:uiPriority="1" w:qFormat="1"/>
+    <w:lsdException w:name="Light Shading" w:uiPriority="60"/>
+    <w:lsdException w:name="Light List" w:uiPriority="61"/>
+    <w:lsdException w:name="Light Grid" w:uiPriority="62"/>
+    <w:lsdException w:name="Medium Shading 1" w:uiPriority="63"/>
+    <w:lsdException w:name="Medium Shading 2" w:uiPriority="64"/>
+    <w:lsdException w:name="Medium List 1" w:uiPriority="65"/>
+    <w:lsdException w:name="Medium List 2" w:uiPriority="66"/>
+    <w:lsdException w:name="Medium Grid 1" w:uiPriority="67"/>
+    <w:lsdException w:name="Medium Grid 2" w:uiPriority="68"/>
+    <w:lsdException w:name="Medium Grid 3" w:uiPriority="69"/>
+    <w:lsdException w:name="Dark List" w:uiPriority="70"/>
+    <w:lsdException w:name="Colorful Shading" w:uiPriority="71"/>
+    <w:lsdException w:name="Colorful List" w:uiPriority="72"/>
+    <w:lsdException w:name="Colorful Grid" w:uiPriority="73"/>
+    <w:lsdException w:name="Light Shading Accent 1" w:uiPriority="60"/>
+    <w:lsdException w:name="Light List Accent 1" w:uiPriority="61"/>
+    <w:lsdException w:name="Light Grid Accent 1" w:uiPriority="62"/>
+    <w:lsdException w:name="Medium Shading 1 Accent 1" w:uiPriority="63"/>
+    <w:lsdException w:name="Medium Shading 2 Accent 1" w:uiPriority="64"/>
+    <w:lsdException w:name="Medium List 1 Accent 1" w:uiPriority="65"/>
+    <w:lsdException w:name="Revision" w:semiHidden="1"/>
+    <w:lsdException w:name="List Paragraph" w:uiPriority="34" w:qFormat="1"/>
+    <w:lsdException w:name="Quote" w:uiPriority="29" w:qFormat="1"/>
+    <w:lsdException w:name="Intense Quote" w:uiPriority="30" w:qFormat="1"/>
+    <w:lsdException w:name="Medium List 2 Accent 1" w:uiPriority="66"/>
+    <w:lsdException w:name="Medium Grid 1 Accent 1" w:uiPriority="67"/>
+    <w:lsdException w:name="Medium Grid 2 Accent 1" w:uiPriority="68"/>
+    <w:lsdException w:name="Medium Grid 3 Accent 1" w:uiPriority="69"/>
+    <w:lsdException w:name="Dark List Accent 1" w:uiPriority="70"/>
+    <w:lsdException w:name="Colorful Shading Accent 1" w:uiPriority="71"/>
+    <w:lsdException w:name="Colorful List Accent 1" w:uiPriority="72"/>
+    <w:lsdException w:name="Colorful Grid Accent 1" w:uiPriority="73"/>
+    <w:lsdException w:name="Light Shading Accent 2" w:uiPriority="60"/>
+    <w:lsdException w:name="Light List Accent 2" w:uiPriority="61"/>
+    <w:lsdException w:name="Light Grid Accent 2" w:uiPriority="62"/>
+    <w:lsdException w:name="Medium Shading 1 Accent 2" w:uiPriority="63"/>
+    <w:lsdException w:name="Medium Shading 2 Accent 2" w:uiPriority="64"/>
+    <w:lsdException w:name="Medium List 1 Accent 2" w:uiPriority="65"/>
+    <w:lsdException w:name="Medium List 2 Accent 2" w:uiPriority="66"/>
+    <w:lsdException w:name="Medium Grid 1 Accent 2" w:uiPriority="67"/>
+    <w:lsdException w:name="Medium Grid 2 Accent 2" w:uiPriority="68"/>
+    <w:lsdException w:name="Medium Grid 3 Accent 2" w:uiPriority="69"/>
+    <w:lsdException w:name="Dark List Accent 2" w:uiPriority="70"/>
+    <w:lsdException w:name="Colorful Shading Accent 2" w:uiPriority="71"/>
+    <w:lsdException w:name="Colorful List Accent 2" w:uiPriority="72"/>
+    <w:lsdException w:name="Colorful Grid Accent 2" w:uiPriority="73"/>
+    <w:lsdException w:name="Light Shading Accent 3" w:uiPriority="60"/>
+    <w:lsdException w:name="Light List Accent 3" w:uiPriority="61"/>
+    <w:lsdException w:name="Light Grid Accent 3" w:uiPriority="62"/>
+    <w:lsdException w:name="Medium Shading 1 Accent 3" w:uiPriority="63"/>
+    <w:lsdException w:name="Medium Shading 2 Accent 3" w:uiPriority="64"/>
+    <w:lsdException w:name="Medium List 1 Accent 3" w:uiPriority="65"/>
+    <w:lsdException w:name="Medium List 2 Accent 3" w:uiPriority="66"/>
+    <w:lsdException w:name="Medium Grid 1 Accent 3" w:uiPriority="67"/>
+    <w:lsdException w:name="Medium Grid 2 Accent 3" w:uiPriority="68"/>
+    <w:lsdException w:name="Medium Grid 3 Accent 3" w:uiPriority="69"/>
+    <w:lsdException w:name="Dark List Accent 3" w:uiPriority="70"/>
+    <w:lsdException w:name="Colorful Shading Accent 3" w:uiPriority="71"/>
+    <w:lsdException w:name="Colorful List Accent 3" w:uiPriority="72"/>
+    <w:lsdException w:name="Colorful Grid Accent 3" w:uiPriority="73"/>
+    <w:lsdException w:name="Light Shading Accent 4" w:uiPriority="60"/>
+    <w:lsdException w:name="Light List Accent 4" w:uiPriority="61"/>
+    <w:lsdException w:name="Light Grid Accent 4" w:uiPriority="62"/>
+    <w:lsdException w:name="Medium Shading 1 Accent 4" w:uiPriority="63"/>
+    <w:lsdException w:name="Medium Shading 2 Accent 4" w:uiPriority="64"/>
+    <w:lsdException w:name="Medium List 1 Accent 4" w:uiPriority="65"/>
+    <w:lsdException w:name="Medium List 2 Accent 4" w:uiPriority="66"/>
+    <w:lsdException w:name="Medium Grid 1 Accent 4" w:uiPriority="67"/>
+    <w:lsdException w:name="Medium Grid 2 Accent 4" w:uiPriority="68"/>
+    <w:lsdException w:name="Medium Grid 3 Accent 4" w:uiPriority="69"/>
+    <w:lsdException w:name="Dark List Accent 4" w:uiPriority="70"/>
+    <w:lsdException w:name="Colorful Shading Accent 4" w:uiPriority="71"/>
+    <w:lsdException w:name="Colorful List Accent 4" w:uiPriority="72"/>
+    <w:lsdException w:name="Colorful Grid Accent 4" w:uiPriority="73"/>
+    <w:lsdException w:name="Light Shading Accent 5" w:uiPriority="60"/>
+    <w:lsdException w:name="Light List Accent 5" w:uiPriority="61"/>
+    <w:lsdException w:name="Light Grid Accent 5" w:uiPriority="62"/>
+    <w:lsdException w:name="Medium Shading 1 Accent 5" w:uiPriority="63"/>
+    <w:lsdException w:name="Medium Shading 2 Accent 5" w:uiPriority="64"/>
+    <w:lsdException w:name="Medium List 1 Accent 5" w:uiPriority="65"/>
+    <w:lsdException w:name="Medium List 2 Accent 5" w:uiPriority="66"/>
+    <w:lsdException w:name="Medium Grid 1 Accent 5" w:uiPriority="67"/>
+    <w:lsdException w:name="Medium Grid 2 Accent 5" w:uiPriority="68"/>
+    <w:lsdException w:name="Medium Grid 3 Accent 5" w:uiPriority="69"/>
+    <w:lsdException w:name="Dark List Accent 5" w:uiPriority="70"/>
+    <w:lsdException w:name="Colorful Shading Accent 5" w:uiPriority="71"/>
+    <w:lsdException w:name="Colorful List Accent 5" w:uiPriority="72"/>
+    <w:lsdException w:name="Colorful Grid Accent 5" w:uiPriority="73"/>
+    <w:lsdException w:name="Light Shading Accent 6" w:uiPriority="60"/>
+    <w:lsdException w:name="Light List Accent 6" w:uiPriority="61"/>
+    <w:lsdException w:name="Light Grid Accent 6" w:uiPriority="62"/>
+    <w:lsdException w:name="Medium Shading 1 Accent 6" w:uiPriority="63"/>
+    <w:lsdException w:name="Medium Shading 2 Accent 6" w:uiPriority="64"/>
+    <w:lsdException w:name="Medium List 1 Accent 6" w:uiPriority="65"/>
+    <w:lsdException w:name="Medium List 2 Accent 6" w:uiPriority="66"/>
+    <w:lsdException w:name="Medium Grid 1 Accent 6" w:uiPriority="67"/>
+    <w:lsdException w:name="Medium Grid 2 Accent 6" w:uiPriority="68"/>
+    <w:lsdException w:name="Medium Grid 3 Accent 6" w:uiPriority="69"/>
+    <w:lsdException w:name="Dark List Accent 6" w:uiPriority="70"/>
+    <w:lsdException w:name="Colorful Shading Accent 6" w:uiPriority="71"/>
+    <w:lsdException w:name="Colorful List Accent 6" w:uiPriority="72"/>
+    <w:lsdException w:name="Colorful Grid Accent 6" w:uiPriority="73"/>
+    <w:lsdException w:name="Subtle Emphasis" w:uiPriority="19" w:qFormat="1"/>
+    <w:lsdException w:name="Intense Emphasis" w:uiPriority="21" w:qFormat="1"/>
+    <w:lsdException w:name="Subtle Reference" w:uiPriority="31" w:qFormat="1"/>
+    <w:lsdException w:name="Intense Reference" w:uiPriority="32" w:qFormat="1"/>
+    <w:lsdException w:name="Book Title" w:uiPriority="33" w:qFormat="1"/>
+    <w:lsdException w:name="Bibliography" w:semiHidden="1" w:uiPriority="37" w:unhideWhenUsed="1"/>
+    <w:lsdException w:name="TOC Heading" w:semiHidden="1" w:uiPriority="39" w:unhideWhenUsed="1" w:qFormat="1"/>
+    <w:lsdException w:name="Plain Table 1" w:uiPriority="41"/>
+    <w:lsdException w:name="Plain Table 2" w:uiPriority="42"/>
+    <w:lsdException w:name="Plain Table 3" w:uiPriority="43"/>
+    <w:lsdException w:name="Plain Table 4" w:uiPriority="44"/>
+    <w:lsdException w:name="Plain Table 5" w:uiPriority="45"/>
+    <w:lsdException w:name="Grid Table Light" w:uiPriority="40"/>
+    <w:lsdException w:name="Grid Table 1 Light" w:uiPriority="46"/>
+    <w:lsdException w:name="Grid Table 2" w:uiPriority="47"/>
+    <w:lsdException w:name="Grid Table 3" w:uiPriority="48"/>
+    <w:lsdException w:name="Grid Table 4" w:uiPriority="49"/>
+    <w:lsdException w:name="Grid Table 5 Dark" w:uiPriority="50"/>
+    <w:lsdException w:name="Grid Table 6 Colorful" w:uiPriority="51"/>
+    <w:lsdException w:name="Grid Table 7 Colorful" w:uiPriority="52"/>
+    <w:lsdException w:name="Grid Table 1 Light Accent 1" w:uiPriority="46"/>
+    <w:lsdException w:name="Grid Table 2 Accent 1" w:uiPriority="47"/>
+    <w:lsdException w:name="Grid Table 3 Accent 1" w:uiPriority="48"/>
+    <w:lsdException w:name="Grid Table 4 Accent 1" w:uiPriority="49"/>
+    <w:lsdException w:name="Grid Table 5 Dark Accent 1" w:uiPriority="50"/>
+    <w:lsdException w:name="Grid Table 6 Colorful Accent 1" w:uiPriority="51"/>
+    <w:lsdException w:name="Grid Table 7 Colorful Accent 1" w:uiPriority="52"/>
+    <w:lsdException w:name="Grid Table 1 Light Accent 2" w:uiPriority="46"/>
+    <w:lsdException w:name="Grid Table 2 Accent 2" w:uiPriority="47"/>
+    <w:lsdException w:name="Grid Table 3 Accent 2" w:uiPriority="48"/>
+    <w:lsdException w:name="Grid Table 4 Accent 2" w:uiPriority="49"/>
+    <w:lsdException w:name="Grid Table 5 Dark Accent 2" w:uiPriority="50"/>
+    <w:lsdException w:name="Grid Table 6 Colorful Accent 2" w:uiPriority="51"/>
+    <w:lsdException w:name="Grid Table 7 Colorful Accent 2" w:uiPriority="52"/>
+    <w:lsdException w:name="Grid Table 1 Light Accent 3" w:uiPriority="46"/>
+    <w:lsdException w:name="Grid Table 2 Accent 3" w:uiPriority="47"/>
+    <w:lsdException w:name="Grid Table 3 Accent 3" w:uiPriority="48"/>
+    <w:lsdException w:name="Grid Table 4 Accent 3" w:uiPriority="49"/>
+    <w:lsdException w:name="Grid Table 5 Dark Accent 3" w:uiPriority="50"/>
+    <w:lsdException w:name="Grid Table 6 Colorful Accent 3" w:uiPriority="51"/>
+    <w:lsdException w:name="Grid Table 7 Colorful Accent 3" w:uiPriority="52"/>
+    <w:lsdException w:name="Grid Table 1 Light Accent 4" w:uiPriority="46"/>
+    <w:lsdException w:name="Grid Table 2 Accent 4" w:uiPriority="47"/>
+    <w:lsdException w:name="Grid Table 3 Accent 4" w:uiPriority="48"/>
+    <w:lsdException w:name="Grid Table 4 Accent 4" w:uiPriority="49"/>
+    <w:lsdException w:name="Grid Table 5 Dark Accent 4" w:uiPriority="50"/>
+    <w:lsdException w:name="Grid Table 6 Colorful Accent 4" w:uiPriority="51"/>
+    <w:lsdException w:name="Grid Table 7 Colorful Accent 4" w:uiPriority="52"/>
+    <w:lsdException w:name="Grid Table 1 Light Accent 5" w:uiPriority="46"/>
+    <w:lsdException w:name="Grid Table 2 Accent 5" w:uiPriority="47"/>
+    <w:lsdException w:name="Grid Table 3 Accent 5" w:uiPriority="48"/>
+    <w:lsdException w:name="Grid Table 4 Accent 5" w:uiPriority="49"/>
+    <w:lsdException w:name="Grid Table 5 Dark Accent 5" w:uiPriority="50"/>
+    <w:lsdException w:name="Grid Table 6 Colorful Accent 5" w:uiPriority="51"/>
+    <w:lsdException w:name="Grid Table 7 Colorful Accent 5" w:uiPriority="52"/>
+    <w:lsdException w:name="Grid Table 1 Light Accent 6" w:uiPriority="46"/>
+    <w:lsdException w:name="Grid Table 2 Accent 6" w:uiPriority="47"/>
+    <w:lsdException w:name="Grid Table 3 Accent 6" w:uiPriority="48"/>
+    <w:lsdException w:name="Grid Table 4 Accent 6" w:uiPriority="49"/>
+    <w:lsdException w:name="Grid Table 5 Dark Accent 6" w:uiPriority="50"/>
+    <w:lsdException w:name="Grid Table 6 Colorful Accent 6" w:uiPriority="51"/>
+    <w:lsdException w:name="Grid Table 7 Colorful Accent 6" w:uiPriority="52"/>
+    <w:lsdException w:name="List Table 1 Light" w:uiPriority="46"/>
+    <w:lsdException w:name="List Table 2" w:uiPriority="47"/>
+    <w:lsdException w:name="List Table 3" w:uiPriority="48"/>
+    <w:lsdException w:name="List Table 4" w:uiPriority="49"/>
+    <w:lsdException w:name="List Table 5 Dark" w:uiPriority="50"/>
+    <w:lsdException w:name="List Table 6 Colorful" w:uiPriority="51"/>
+    <w:lsdException w:name="List Table 7 Colorful" w:uiPriority="52"/>
+    <w:lsdException w:name="List Table 1 Light Accent 1" w:uiPriority="46"/>
+    <w:lsdException w:name="List Table 2 Accent 1" w:uiPriority="47"/>
+    <w:lsdException w:name="List Table 3 Accent 1" w:uiPriority="48"/>
+    <w:lsdException w:name="List Table 4 Accent 1" w:uiPriority="49"/>
+    <w:lsdException w:name="List Table 5 Dark Accent 1" w:uiPriority="50"/>
+    <w:lsdException w:name="List Table 6 Colorful Accent 1" w:uiPriority="51"/>
+    <w:lsdException w:name="List Table 7 Colorful Accent 1" w:uiPriority="52"/>
+    <w:lsdException w:name="List Table 1 Light Accent 2" w:uiPriority="46"/>
+    <w:lsdException w:name="List Table 2 Accent 2" w:uiPriority="47"/>
+    <w:lsdException w:name="List Table 3 Accent 2" w:uiPriority="48"/>
+    <w:lsdException w:name="List Table 4 Accent 2" w:uiPriority="49"/>
+    <w:lsdException w:name="List Table 5 Dark Accent 2" w:uiPriority="50"/>
+    <w:lsdException w:name="List Table 6 Colorful Accent 2" w:uiPriority="51"/>
+    <w:lsdException w:name="List Table 7 Colorful Accent 2" w:uiPriority="52"/>
+    <w:lsdException w:name="List Table 1 Light Accent 3" w:uiPriority="46"/>
+    <w:lsdException w:name="List Table 2 Accent 3" w:uiPriority="47"/>
+    <w:lsdException w:name="List Table 3 Accent 3" w:uiPriority="48"/>
+    <w:lsdException w:name="List Table 4 Accent 3" w:uiPriority="49"/>
+    <w:lsdException w:name="List Table 5 Dark Accent 3" w:uiPriority="50"/>
+    <w:lsdException w:name="List Table 6 Colorful Accent 3" w:uiPriority="51"/>
+    <w:lsdException w:name="List Table 7 Colorful Accent 3" w:uiPriority="52"/>
+    <w:lsdException w:name="List Table 1 Light Accent 4" w:uiPriority="46"/>
+    <w:lsdException w:name="List Table 2 Accent 4" w:uiPriority="47"/>
+    <w:lsdException w:name="List Table 3 Accent 4" w:uiPriority="48"/>
+    <w:lsdException w:name="List Table 4 Accent 4" w:uiPriority="49"/>
+    <w:lsdException w:name="List Table 5 Dark Accent 4" w:uiPriority="50"/>
+    <w:lsdException w:name="List Table 6 Colorful Accent 4" w:uiPriority="51"/>
+    <w:lsdException w:name="List Table 7 Colorful Accent 4" w:uiPriority="52"/>
+    <w:lsdException w:name="List Table 1 Light Accent 5" w:uiPriority="46"/>
+    <w:lsdException w:name="List Table 2 Accent 5" w:uiPriority="47"/>
+    <w:lsdException w:name="List Table 3 Accent 5" w:uiPriority="48"/>
+    <w:lsdException w:name="List Table 4 Accent 5" w:uiPriority="49"/>
+    <w:lsdException w:name="List Table 5 Dark Accent 5" w:uiPriority="50"/>
+    <w:lsdException w:name="List Table 6 Colorful Accent 5" w:uiPriority="51"/>
+    <w:lsdException w:name="List Table 7 Colorful Accent 5" w:uiPriority="52"/>
+    <w:lsdException w:name="List Table 1 Light Accent 6" w:uiPriority="46"/>
+    <w:lsdException w:name="List Table 2 Accent 6" w:uiPriority="47"/>
+    <w:lsdException w:name="List Table 3 Accent 6" w:uiPriority="48"/>
+    <w:lsdException w:name="List Table 4 Accent 6" w:uiPriority="49"/>
+    <w:lsdException w:name="List Table 5 Dark Accent 6" w:uiPriority="50"/>
+    <w:lsdException w:name="List Table 6 Colorful Accent 6" w:uiPriority="51"/>
+    <w:lsdException w:name="List Table 7 Colorful Accent 6" w:uiPriority="52"/>
+    <w:lsdException w:name="Mention" w:semiHidden="1" w:unhideWhenUsed="1"/>
+    <w:lsdException w:name="Smart Hyperlink" w:semiHidden="1" w:unhideWhenUsed="1"/>
+    <w:lsdException w:name="Hashtag" w:semiHidden="1" w:unhideWhenUsed="1"/>
+    <w:lsdException w:name="Unresolved Mention" w:semiHidden="1" w:unhideWhenUsed="1"/>
+    <w:lsdException w:name="Smart Link" w:semiHidden="1" w:unhideWhenUsed="1"/>
+  </w:latentStyles>
+  <w:style w:type="paragraph" w:default="1" w:styleId="Normal">
+    <w:name w:val="Normal"/>
+    <w:qFormat/>
+  </w:style>
+  <w:style w:type="character" w:default="1" w:styleId="DefaultParagraphFont">
+    <w:name w:val="Default Paragraph Font"/>
+    <w:uiPriority w:val="1"/>
+    <w:semiHidden/>
+    <w:unhideWhenUsed/>
+  </w:style>
+  <w:style w:type="table" w:default="1" w:styleId="TableNormal">
+    <w:name w:val="Normal Table"/>
+    <w:uiPriority w:val="99"/>
+    <w:semiHidden/>
+    <w:unhideWhenUsed/>
+    <w:tblPr>
+      <w:tblInd w:w="0" w:type="dxa"/>
+      <w:tblCellMar>
+        <w:top w:w="0" w:type="dxa"/>
+        <w:left w:w="108" w:type="dxa"/>
+        <w:bottom w:w="0" w:type="dxa"/>
+        <w:right w:w="108" w:type="dxa"/>
+      </w:tblCellMar>
+    </w:tblPr>
+  </w:style>
+  <w:style w:type="numbering" w:default="1" w:styleId="NoList">
+    <w:name w:val="No List"/>
+    <w:uiPriority w:val="99"/>
+    <w:semiHidden/>
+    <w:unhideWhenUsed/>
+  </w:style>
+  <w:style w:type="character" w:styleId="PlaceholderText">
+    <w:name w:val="Placeholder Text"/>
+    <w:basedOn w:val="DefaultParagraphFont"/>
+    <w:uiPriority w:val="99"/>
+    <w:semiHidden/>
+    <w:rsid w:val="006E491A"/>
+    <w:rPr>
+      <w:color w:val="808080"/>
+    </w:rPr>
+  </w:style>
+</w:styles>
+</file>
+
+<file path=word/glossary/webSettings.xml><?xml version="1.0" encoding="utf-8"?>
+<w:webSettings xmlns:mc="http://schemas.openxmlformats.org/markup-compatibility/2006" xmlns:r="http://schemas.openxmlformats.org/officeDocument/2006/relationships" xmlns:w="http://schemas.openxmlformats.org/wordprocessingml/2006/main" xmlns:w14="http://schemas.microsoft.com/office/word/2010/wordml" xmlns:w15="http://schemas.microsoft.com/office/word/2012/wordml" xmlns:w16cex="http://schemas.microsoft.com/office/word/2018/wordml/cex" xmlns:w16cid="http://schemas.microsoft.com/office/word/2016/wordml/cid" xmlns:w16="http://schemas.microsoft.com/office/word/2018/wordml" xmlns:w16sdtdh="http://schemas.microsoft.com/office/word/2020/wordml/sdtdatahash" xmlns:w16se="http://schemas.microsoft.com/office/word/2015/wordml/symex" mc:Ignorable="w14 w15 w16se w16cid w16 w16cex w16sdtdh">
+  <w:optimizeForBrowser/>
+  <w:allowPNG/>
+</w:webSettings>
+</file>
+
 <file path=word/theme/theme1.xml><?xml version="1.0" encoding="utf-8"?>
 <a:theme xmlns:a="http://schemas.openxmlformats.org/drawingml/2006/main" name="Office Theme">
   <a:themeElements>
@@ -2539,18 +3201,6 @@
 </a:theme>
 </file>
 
-<file path=customXml/item1.xml><?xml version="1.0" encoding="utf-8"?>
-<b:Sources xmlns:b="http://schemas.openxmlformats.org/officeDocument/2006/bibliography" xmlns="http://schemas.openxmlformats.org/officeDocument/2006/bibliography" SelectedStyle="\APASixthEditionOfficeOnline.xsl" StyleName="APA" Version="6"/>
-</file>
-
-<file path=customXml/itemProps1.xml><?xml version="1.0" encoding="utf-8"?>
-<ds:datastoreItem xmlns:ds="http://schemas.openxmlformats.org/officeDocument/2006/customXml" ds:itemID="{3F9E06A1-C361-49AB-B20E-2682EEC58F99}">
-  <ds:schemaRefs>
-    <ds:schemaRef ds:uri="http://schemas.openxmlformats.org/officeDocument/2006/bibliography"/>
-  </ds:schemaRefs>
-</ds:datastoreItem>
-</file>
-
 <file path=docMetadata/LabelInfo.xml><?xml version="1.0" encoding="utf-8"?>
 <clbl:labelList xmlns:clbl="http://schemas.microsoft.com/office/2020/mipLabelMetadata">
   <clbl:label id="{f42aa342-8706-4288-bd11-ebb85995028c}" enabled="1" method="Standard" siteId="{72f988bf-86f1-41af-91ab-2d7cd011db47}" removed="0"/>

</xml_diff>